<commit_message>
Updated iteration plan with video url
</commit_message>
<xml_diff>
--- a/documents/Iteration Plan/Transition Iteration Plan 3 updated.docx
+++ b/documents/Iteration Plan/Transition Iteration Plan 3 updated.docx
@@ -9,21 +9,11 @@
       <w:r>
         <w:t xml:space="preserve">Transition </w:t>
       </w:r>
-      <w:r>
-        <w:fldChar w:fldCharType="begin"/>
-      </w:r>
-      <w:r>
-        <w:instrText xml:space="preserve"> TITLE  \* MERGEFORMAT </w:instrText>
-      </w:r>
-      <w:r>
-        <w:fldChar w:fldCharType="separate"/>
-      </w:r>
-      <w:r>
-        <w:t>Iteration Plan</w:t>
-      </w:r>
-      <w:r>
-        <w:fldChar w:fldCharType="end"/>
-      </w:r>
+      <w:fldSimple w:instr=" TITLE  \* MERGEFORMAT ">
+        <w:r>
+          <w:t>Iteration Plan</w:t>
+        </w:r>
+      </w:fldSimple>
       <w:r>
         <w:t xml:space="preserve"> 3</w:t>
       </w:r>
@@ -41,12 +31,12 @@
         <w:tblW w:w="7409" w:type="dxa"/>
         <w:tblInd w:w="468" w:type="dxa"/>
         <w:tblBorders>
-          <w:top w:val="single" w:color="auto" w:sz="4" w:space="0"/>
-          <w:left w:val="single" w:color="auto" w:sz="4" w:space="0"/>
-          <w:bottom w:val="single" w:color="auto" w:sz="4" w:space="0"/>
-          <w:right w:val="single" w:color="auto" w:sz="4" w:space="0"/>
-          <w:insideH w:val="single" w:color="auto" w:sz="4" w:space="0"/>
-          <w:insideV w:val="single" w:color="auto" w:sz="4" w:space="0"/>
+          <w:top w:val="single" w:sz="4" w:space="0" w:color="auto"/>
+          <w:left w:val="single" w:sz="4" w:space="0" w:color="auto"/>
+          <w:bottom w:val="single" w:sz="4" w:space="0" w:color="auto"/>
+          <w:right w:val="single" w:sz="4" w:space="0" w:color="auto"/>
+          <w:insideH w:val="single" w:sz="4" w:space="0" w:color="auto"/>
+          <w:insideV w:val="single" w:sz="4" w:space="0" w:color="auto"/>
         </w:tblBorders>
         <w:tblLook w:val="0000" w:firstRow="0" w:lastRow="0" w:firstColumn="0" w:lastColumn="0" w:noHBand="0" w:noVBand="0"/>
       </w:tblPr>
@@ -61,20 +51,19 @@
         <w:tc>
           <w:tcPr>
             <w:tcW w:w="4914" w:type="dxa"/>
-            <w:tcMar/>
           </w:tcPr>
           <w:p>
             <w:pPr>
               <w:rPr>
-                <w:rFonts w:ascii="Arial" w:hAnsi="Arial" w:eastAsia="Arial" w:cs="Arial"/>
+                <w:rFonts w:ascii="Arial" w:eastAsia="Arial" w:hAnsi="Arial" w:cs="Arial"/>
                 <w:b/>
                 <w:bCs/>
               </w:rPr>
             </w:pPr>
-            <w:bookmarkStart w:name="OLE_LINK1" w:id="0"/>
-            <w:r>
-              <w:rPr>
-                <w:rFonts w:ascii="Arial" w:hAnsi="Arial" w:eastAsia="Arial" w:cs="Arial"/>
+            <w:bookmarkStart w:id="0" w:name="OLE_LINK1"/>
+            <w:r>
+              <w:rPr>
+                <w:rFonts w:ascii="Arial" w:eastAsia="Arial" w:hAnsi="Arial" w:cs="Arial"/>
                 <w:b/>
                 <w:bCs/>
               </w:rPr>
@@ -85,19 +74,18 @@
         <w:tc>
           <w:tcPr>
             <w:tcW w:w="2495" w:type="dxa"/>
-            <w:tcMar/>
           </w:tcPr>
           <w:p>
             <w:pPr>
               <w:rPr>
-                <w:rFonts w:ascii="Arial" w:hAnsi="Arial" w:eastAsia="Arial" w:cs="Arial"/>
+                <w:rFonts w:ascii="Arial" w:eastAsia="Arial" w:hAnsi="Arial" w:cs="Arial"/>
                 <w:b/>
                 <w:bCs/>
               </w:rPr>
             </w:pPr>
             <w:r>
               <w:rPr>
-                <w:rFonts w:ascii="Arial" w:hAnsi="Arial" w:eastAsia="Arial" w:cs="Arial"/>
+                <w:rFonts w:ascii="Arial" w:eastAsia="Arial" w:hAnsi="Arial" w:cs="Arial"/>
                 <w:b/>
                 <w:bCs/>
               </w:rPr>
@@ -113,7 +101,6 @@
         <w:tc>
           <w:tcPr>
             <w:tcW w:w="4914" w:type="dxa"/>
-            <w:tcMar/>
           </w:tcPr>
           <w:p>
             <w:r>
@@ -124,7 +111,6 @@
         <w:tc>
           <w:tcPr>
             <w:tcW w:w="2495" w:type="dxa"/>
-            <w:tcMar/>
           </w:tcPr>
           <w:p>
             <w:r>
@@ -140,7 +126,6 @@
         <w:tc>
           <w:tcPr>
             <w:tcW w:w="4914" w:type="dxa"/>
-            <w:tcMar/>
           </w:tcPr>
           <w:p>
             <w:r>
@@ -151,26 +136,16 @@
         <w:tc>
           <w:tcPr>
             <w:tcW w:w="2495" w:type="dxa"/>
-            <w:tcMar/>
           </w:tcPr>
-          <w:p w14:noSpellErr="1">
+          <w:p>
             <w:pPr>
               <w:rPr>
-                <w:strike w:val="1"/>
+                <w:strike/>
                 <w:u w:val="single"/>
               </w:rPr>
             </w:pPr>
             <w:r>
-              <w:rPr/>
-              <w:t>1</w:t>
-            </w:r>
-            <w:r>
-              <w:rPr/>
-              <w:t>7</w:t>
-            </w:r>
-            <w:r>
-              <w:rPr/>
-              <w:t>/10/2018</w:t>
+              <w:t>17/10/2018</w:t>
             </w:r>
           </w:p>
         </w:tc>
@@ -183,22 +158,20 @@
         <w:ind w:left="0"/>
       </w:pPr>
     </w:p>
-    <w:p w14:noSpellErr="1">
+    <w:p>
       <w:pPr>
         <w:pStyle w:val="Heading1"/>
         <w:widowControl/>
         <w:spacing w:before="100" w:after="200" w:line="240" w:lineRule="auto"/>
         <w:rPr>
           <w:b w:val="0"/>
-          <w:bCs w:val="0"/>
         </w:rPr>
       </w:pPr>
       <w:r>
-        <w:rPr/>
         <w:t>2.  High-level objectives</w:t>
       </w:r>
     </w:p>
-    <w:p w14:noSpellErr="1">
+    <w:p>
       <w:pPr>
         <w:pStyle w:val="ListParagraph"/>
         <w:numPr>
@@ -206,22 +179,12 @@
           <w:numId w:val="49"/>
         </w:numPr>
         <w:spacing w:before="100" w:line="240" w:lineRule="auto"/>
-        <w:rPr/>
       </w:pPr>
       <w:r>
-        <w:rPr/>
-        <w:t xml:space="preserve">Update all documentation to reflect </w:t>
-      </w:r>
-      <w:r>
-        <w:rPr/>
-        <w:t>final</w:t>
-      </w:r>
-      <w:r>
-        <w:rPr/>
-        <w:t xml:space="preserve"> project.</w:t>
+        <w:t>Update all documentation to reflect final project.</w:t>
       </w:r>
     </w:p>
-    <w:p w14:noSpellErr="1">
+    <w:p>
       <w:pPr>
         <w:pStyle w:val="ListParagraph"/>
         <w:numPr>
@@ -229,23 +192,9 @@
           <w:numId w:val="49"/>
         </w:numPr>
         <w:spacing w:before="100" w:line="240" w:lineRule="auto"/>
-        <w:rPr/>
       </w:pPr>
       <w:r>
-        <w:rPr/>
-        <w:t>Successfully</w:t>
-      </w:r>
-      <w:r>
-        <w:rPr/>
-        <w:t xml:space="preserve"> </w:t>
-      </w:r>
-      <w:r>
-        <w:rPr/>
-        <w:t>submit</w:t>
-      </w:r>
-      <w:r>
-        <w:rPr/>
-        <w:t xml:space="preserve"> the PRM milestone.</w:t>
+        <w:t>Successfully submit the PRM milestone.</w:t>
       </w:r>
     </w:p>
     <w:p>
@@ -255,7 +204,7 @@
         </w:rPr>
       </w:pPr>
     </w:p>
-    <w:p w14:noSpellErr="1">
+    <w:p>
       <w:pPr>
         <w:pStyle w:val="Heading1"/>
         <w:numPr>
@@ -263,14 +212,12 @@
           <w:numId w:val="49"/>
         </w:numPr>
         <w:spacing w:line="240" w:lineRule="auto"/>
-        <w:rPr/>
       </w:pPr>
       <w:r>
-        <w:rPr/>
         <w:t>Evaluation criteria</w:t>
       </w:r>
     </w:p>
-    <w:p w14:noSpellErr="1">
+    <w:p>
       <w:pPr>
         <w:pStyle w:val="ListParagraph"/>
         <w:numPr>
@@ -278,14 +225,12 @@
           <w:numId w:val="7"/>
         </w:numPr>
         <w:spacing w:line="240" w:lineRule="auto"/>
-        <w:rPr/>
       </w:pPr>
       <w:r>
-        <w:rPr/>
         <w:t>Documentation is completed</w:t>
       </w:r>
     </w:p>
-    <w:p w14:noSpellErr="1">
+    <w:p>
       <w:pPr>
         <w:pStyle w:val="ListParagraph"/>
         <w:numPr>
@@ -293,10 +238,8 @@
           <w:numId w:val="7"/>
         </w:numPr>
         <w:spacing w:line="240" w:lineRule="auto"/>
-        <w:rPr/>
       </w:pPr>
       <w:r>
-        <w:rPr/>
         <w:t>PRM is successfully submitted</w:t>
       </w:r>
     </w:p>
@@ -340,12 +283,12 @@
         <w:tblW w:w="10679" w:type="dxa"/>
         <w:tblInd w:w="-740" w:type="dxa"/>
         <w:tblBorders>
-          <w:top w:val="single" w:color="000000" w:themeColor="text1" w:sz="4" w:space="0"/>
-          <w:left w:val="single" w:color="000000" w:themeColor="text1" w:sz="4" w:space="0"/>
-          <w:bottom w:val="single" w:color="000000" w:themeColor="text1" w:sz="4" w:space="0"/>
-          <w:right w:val="single" w:color="000000" w:themeColor="text1" w:sz="4" w:space="0"/>
-          <w:insideH w:val="single" w:color="000000" w:themeColor="text1" w:sz="6" w:space="0"/>
-          <w:insideV w:val="single" w:color="000000" w:themeColor="text1" w:sz="6" w:space="0"/>
+          <w:top w:val="single" w:sz="4" w:space="0" w:color="000000" w:themeColor="text1"/>
+          <w:left w:val="single" w:sz="4" w:space="0" w:color="000000" w:themeColor="text1"/>
+          <w:bottom w:val="single" w:sz="4" w:space="0" w:color="000000" w:themeColor="text1"/>
+          <w:right w:val="single" w:sz="4" w:space="0" w:color="000000" w:themeColor="text1"/>
+          <w:insideH w:val="single" w:sz="6" w:space="0" w:color="000000" w:themeColor="text1"/>
+          <w:insideV w:val="single" w:sz="6" w:space="0" w:color="000000" w:themeColor="text1"/>
         </w:tblBorders>
         <w:tblLayout w:type="fixed"/>
         <w:tblLook w:val="0000" w:firstRow="0" w:lastRow="0" w:firstColumn="0" w:lastColumn="0" w:noHBand="0" w:noVBand="0"/>
@@ -368,14 +311,13 @@
           <w:tcPr>
             <w:tcW w:w="710" w:type="dxa"/>
             <w:shd w:val="clear" w:color="auto" w:fill="D9D9D9" w:themeFill="background1" w:themeFillShade="D9"/>
-            <w:tcMar/>
           </w:tcPr>
           <w:p>
             <w:pPr>
               <w:widowControl/>
               <w:spacing w:before="60" w:line="240" w:lineRule="auto"/>
               <w:rPr>
-                <w:rFonts w:ascii="Arial" w:hAnsi="Arial" w:eastAsia="Arial" w:cs="Arial"/>
+                <w:rFonts w:ascii="Arial" w:eastAsia="Arial" w:hAnsi="Arial" w:cs="Arial"/>
                 <w:b/>
                 <w:bCs/>
                 <w:sz w:val="18"/>
@@ -385,7 +327,7 @@
             </w:pPr>
             <w:r>
               <w:rPr>
-                <w:rFonts w:ascii="Arial" w:hAnsi="Arial" w:eastAsia="Arial" w:cs="Arial"/>
+                <w:rFonts w:ascii="Arial" w:eastAsia="Arial" w:hAnsi="Arial" w:cs="Arial"/>
                 <w:b/>
                 <w:bCs/>
                 <w:sz w:val="18"/>
@@ -400,14 +342,13 @@
           <w:tcPr>
             <w:tcW w:w="2152" w:type="dxa"/>
             <w:shd w:val="clear" w:color="auto" w:fill="D9D9D9" w:themeFill="background1" w:themeFillShade="D9"/>
-            <w:tcMar/>
           </w:tcPr>
           <w:p>
             <w:pPr>
               <w:widowControl/>
               <w:spacing w:before="60" w:line="240" w:lineRule="auto"/>
               <w:rPr>
-                <w:rFonts w:ascii="Arial" w:hAnsi="Arial" w:eastAsia="Arial" w:cs="Arial"/>
+                <w:rFonts w:ascii="Arial" w:eastAsia="Arial" w:hAnsi="Arial" w:cs="Arial"/>
                 <w:b/>
                 <w:bCs/>
                 <w:sz w:val="18"/>
@@ -417,7 +358,7 @@
             </w:pPr>
             <w:r>
               <w:rPr>
-                <w:rFonts w:ascii="Arial" w:hAnsi="Arial" w:eastAsia="Arial" w:cs="Arial"/>
+                <w:rFonts w:ascii="Arial" w:eastAsia="Arial" w:hAnsi="Arial" w:cs="Arial"/>
                 <w:b/>
                 <w:bCs/>
                 <w:sz w:val="18"/>
@@ -432,14 +373,13 @@
           <w:tcPr>
             <w:tcW w:w="2409" w:type="dxa"/>
             <w:shd w:val="clear" w:color="auto" w:fill="D9D9D9" w:themeFill="background1" w:themeFillShade="D9"/>
-            <w:tcMar/>
           </w:tcPr>
           <w:p>
             <w:pPr>
               <w:widowControl/>
               <w:spacing w:before="60" w:line="240" w:lineRule="auto"/>
               <w:rPr>
-                <w:rFonts w:ascii="Arial" w:hAnsi="Arial" w:eastAsia="Arial" w:cs="Arial"/>
+                <w:rFonts w:ascii="Arial" w:eastAsia="Arial" w:hAnsi="Arial" w:cs="Arial"/>
                 <w:b/>
                 <w:bCs/>
                 <w:sz w:val="18"/>
@@ -449,7 +389,7 @@
             </w:pPr>
             <w:r>
               <w:rPr>
-                <w:rFonts w:ascii="Arial" w:hAnsi="Arial" w:eastAsia="Arial" w:cs="Arial"/>
+                <w:rFonts w:ascii="Arial" w:eastAsia="Arial" w:hAnsi="Arial" w:cs="Arial"/>
                 <w:b/>
                 <w:bCs/>
                 <w:sz w:val="18"/>
@@ -464,14 +404,13 @@
           <w:tcPr>
             <w:tcW w:w="1559" w:type="dxa"/>
             <w:shd w:val="clear" w:color="auto" w:fill="D9D9D9" w:themeFill="background1" w:themeFillShade="D9"/>
-            <w:tcMar/>
           </w:tcPr>
           <w:p>
             <w:pPr>
               <w:widowControl/>
               <w:spacing w:before="60" w:line="240" w:lineRule="auto"/>
               <w:rPr>
-                <w:rFonts w:ascii="Arial" w:hAnsi="Arial" w:eastAsia="Arial" w:cs="Arial"/>
+                <w:rFonts w:ascii="Arial" w:eastAsia="Arial" w:hAnsi="Arial" w:cs="Arial"/>
                 <w:b/>
                 <w:bCs/>
                 <w:sz w:val="18"/>
@@ -481,7 +420,7 @@
             </w:pPr>
             <w:r>
               <w:rPr>
-                <w:rFonts w:ascii="Arial" w:hAnsi="Arial" w:eastAsia="Arial" w:cs="Arial"/>
+                <w:rFonts w:ascii="Arial" w:eastAsia="Arial" w:hAnsi="Arial" w:cs="Arial"/>
                 <w:b/>
                 <w:bCs/>
                 <w:sz w:val="18"/>
@@ -496,14 +435,13 @@
           <w:tcPr>
             <w:tcW w:w="1276" w:type="dxa"/>
             <w:shd w:val="clear" w:color="auto" w:fill="D9D9D9" w:themeFill="background1" w:themeFillShade="D9"/>
-            <w:tcMar/>
           </w:tcPr>
           <w:p>
             <w:pPr>
               <w:widowControl/>
               <w:spacing w:before="60" w:line="240" w:lineRule="auto"/>
               <w:rPr>
-                <w:rFonts w:ascii="Arial" w:hAnsi="Arial" w:eastAsia="Arial" w:cs="Arial"/>
+                <w:rFonts w:ascii="Arial" w:eastAsia="Arial" w:hAnsi="Arial" w:cs="Arial"/>
                 <w:b/>
                 <w:bCs/>
                 <w:sz w:val="18"/>
@@ -513,7 +451,7 @@
             </w:pPr>
             <w:r>
               <w:rPr>
-                <w:rFonts w:ascii="Arial" w:hAnsi="Arial" w:eastAsia="Arial" w:cs="Arial"/>
+                <w:rFonts w:ascii="Arial" w:eastAsia="Arial" w:hAnsi="Arial" w:cs="Arial"/>
                 <w:b/>
                 <w:bCs/>
                 <w:sz w:val="18"/>
@@ -528,14 +466,13 @@
           <w:tcPr>
             <w:tcW w:w="850" w:type="dxa"/>
             <w:shd w:val="clear" w:color="auto" w:fill="D9D9D9" w:themeFill="background1" w:themeFillShade="D9"/>
-            <w:tcMar/>
           </w:tcPr>
           <w:p>
             <w:pPr>
               <w:widowControl/>
               <w:spacing w:before="60" w:line="240" w:lineRule="auto"/>
               <w:rPr>
-                <w:rFonts w:ascii="Arial" w:hAnsi="Arial" w:eastAsia="Arial" w:cs="Arial"/>
+                <w:rFonts w:ascii="Arial" w:eastAsia="Arial" w:hAnsi="Arial" w:cs="Arial"/>
                 <w:b/>
                 <w:bCs/>
                 <w:sz w:val="18"/>
@@ -545,7 +482,7 @@
             </w:pPr>
             <w:r>
               <w:rPr>
-                <w:rFonts w:ascii="Arial" w:hAnsi="Arial" w:eastAsia="Arial" w:cs="Arial"/>
+                <w:rFonts w:ascii="Arial" w:eastAsia="Arial" w:hAnsi="Arial" w:cs="Arial"/>
                 <w:b/>
                 <w:bCs/>
                 <w:sz w:val="18"/>
@@ -560,14 +497,13 @@
           <w:tcPr>
             <w:tcW w:w="868" w:type="dxa"/>
             <w:shd w:val="clear" w:color="auto" w:fill="D9D9D9" w:themeFill="background1" w:themeFillShade="D9"/>
-            <w:tcMar/>
           </w:tcPr>
           <w:p>
             <w:pPr>
               <w:widowControl/>
               <w:spacing w:before="60" w:line="240" w:lineRule="auto"/>
               <w:rPr>
-                <w:rFonts w:ascii="Arial" w:hAnsi="Arial" w:eastAsia="Arial" w:cs="Arial"/>
+                <w:rFonts w:ascii="Arial" w:eastAsia="Arial" w:hAnsi="Arial" w:cs="Arial"/>
                 <w:b/>
                 <w:bCs/>
                 <w:sz w:val="18"/>
@@ -577,7 +513,7 @@
             </w:pPr>
             <w:r>
               <w:rPr>
-                <w:rFonts w:ascii="Arial" w:hAnsi="Arial" w:eastAsia="Arial" w:cs="Arial"/>
+                <w:rFonts w:ascii="Arial" w:eastAsia="Arial" w:hAnsi="Arial" w:cs="Arial"/>
                 <w:b/>
                 <w:bCs/>
                 <w:sz w:val="18"/>
@@ -592,14 +528,13 @@
           <w:tcPr>
             <w:tcW w:w="855" w:type="dxa"/>
             <w:shd w:val="clear" w:color="auto" w:fill="D9D9D9" w:themeFill="background1" w:themeFillShade="D9"/>
-            <w:tcMar/>
           </w:tcPr>
           <w:p>
             <w:pPr>
               <w:widowControl/>
               <w:spacing w:before="60" w:line="240" w:lineRule="auto"/>
               <w:rPr>
-                <w:rFonts w:ascii="Arial" w:hAnsi="Arial" w:eastAsia="Arial" w:cs="Arial"/>
+                <w:rFonts w:ascii="Arial" w:eastAsia="Arial" w:hAnsi="Arial" w:cs="Arial"/>
                 <w:b/>
                 <w:bCs/>
                 <w:sz w:val="18"/>
@@ -609,7 +544,7 @@
             </w:pPr>
             <w:r>
               <w:rPr>
-                <w:rFonts w:ascii="Arial" w:hAnsi="Arial" w:eastAsia="Arial" w:cs="Arial"/>
+                <w:rFonts w:ascii="Arial" w:eastAsia="Arial" w:hAnsi="Arial" w:cs="Arial"/>
                 <w:b/>
                 <w:bCs/>
                 <w:sz w:val="18"/>
@@ -628,7 +563,6 @@
         <w:tc>
           <w:tcPr>
             <w:tcW w:w="710" w:type="dxa"/>
-            <w:tcMar/>
           </w:tcPr>
           <w:p>
             <w:pPr>
@@ -649,7 +583,6 @@
             <w:tcW w:w="2152" w:type="dxa"/>
             <w:shd w:val="clear" w:color="auto" w:fill="auto"/>
             <w:noWrap/>
-            <w:tcMar/>
           </w:tcPr>
           <w:p>
             <w:r>
@@ -660,7 +593,6 @@
         <w:tc>
           <w:tcPr>
             <w:tcW w:w="2409" w:type="dxa"/>
-            <w:tcMar/>
           </w:tcPr>
           <w:p>
             <w:r>
@@ -682,7 +614,6 @@
             <w:tcW w:w="1559" w:type="dxa"/>
             <w:shd w:val="clear" w:color="auto" w:fill="auto"/>
             <w:noWrap/>
-            <w:tcMar/>
           </w:tcPr>
           <w:p>
             <w:pPr>
@@ -696,15 +627,53 @@
                 <w:sz w:val="22"/>
                 <w:szCs w:val="22"/>
               </w:rPr>
-              <w:t>C</w:t>
+              <w:fldChar w:fldCharType="begin"/>
             </w:r>
             <w:r>
               <w:rPr>
                 <w:sz w:val="22"/>
                 <w:szCs w:val="22"/>
               </w:rPr>
+              <w:instrText xml:space="preserve"> HYPERLINK "https://youtu.be/zbOEP-uyfJs" </w:instrText>
+            </w:r>
+            <w:r>
+              <w:rPr>
+                <w:sz w:val="22"/>
+                <w:szCs w:val="22"/>
+              </w:rPr>
+            </w:r>
+            <w:r>
+              <w:rPr>
+                <w:sz w:val="22"/>
+                <w:szCs w:val="22"/>
+              </w:rPr>
+              <w:fldChar w:fldCharType="separate"/>
+            </w:r>
+            <w:r>
+              <w:rPr>
+                <w:rStyle w:val="Hyperlink"/>
+                <w:sz w:val="22"/>
+                <w:szCs w:val="22"/>
+              </w:rPr>
+              <w:t>C</w:t>
+            </w:r>
+            <w:r>
+              <w:rPr>
+                <w:rStyle w:val="Hyperlink"/>
+                <w:sz w:val="22"/>
+                <w:szCs w:val="22"/>
+              </w:rPr>
               <w:t>omplete</w:t>
             </w:r>
+            <w:r>
+              <w:rPr>
+                <w:sz w:val="22"/>
+                <w:szCs w:val="22"/>
+              </w:rPr>
+              <w:fldChar w:fldCharType="end"/>
+            </w:r>
+            <w:bookmarkStart w:id="1" w:name="_GoBack"/>
+            <w:bookmarkEnd w:id="1"/>
           </w:p>
           <w:p/>
         </w:tc>
@@ -713,7 +682,6 @@
             <w:tcW w:w="1276" w:type="dxa"/>
             <w:shd w:val="clear" w:color="auto" w:fill="auto"/>
             <w:noWrap/>
-            <w:tcMar/>
           </w:tcPr>
           <w:p>
             <w:r>
@@ -724,7 +692,6 @@
         <w:tc>
           <w:tcPr>
             <w:tcW w:w="850" w:type="dxa"/>
-            <w:tcMar/>
           </w:tcPr>
           <w:p>
             <w:pPr>
@@ -745,7 +712,6 @@
             <w:tcW w:w="868" w:type="dxa"/>
             <w:shd w:val="clear" w:color="auto" w:fill="auto"/>
             <w:noWrap/>
-            <w:tcMar/>
           </w:tcPr>
           <w:p>
             <w:pPr>
@@ -766,7 +732,6 @@
             <w:tcW w:w="855" w:type="dxa"/>
             <w:shd w:val="clear" w:color="auto" w:fill="auto"/>
             <w:noWrap/>
-            <w:tcMar/>
           </w:tcPr>
           <w:p>
             <w:pPr>
@@ -790,7 +755,6 @@
         <w:tc>
           <w:tcPr>
             <w:tcW w:w="710" w:type="dxa"/>
-            <w:tcMar/>
           </w:tcPr>
           <w:p>
             <w:pPr>
@@ -811,7 +775,6 @@
             <w:tcW w:w="2152" w:type="dxa"/>
             <w:shd w:val="clear" w:color="auto" w:fill="auto"/>
             <w:noWrap/>
-            <w:tcMar/>
           </w:tcPr>
           <w:p>
             <w:r>
@@ -822,7 +785,6 @@
         <w:tc>
           <w:tcPr>
             <w:tcW w:w="2409" w:type="dxa"/>
-            <w:tcMar/>
           </w:tcPr>
           <w:p>
             <w:r>
@@ -835,10 +797,9 @@
             <w:tcW w:w="1559" w:type="dxa"/>
             <w:shd w:val="clear" w:color="auto" w:fill="auto"/>
             <w:noWrap/>
-            <w:tcMar/>
           </w:tcPr>
           <w:p>
-            <w:hyperlink w:history="1" r:id="rId7">
+            <w:hyperlink r:id="rId7" w:history="1">
               <w:r>
                 <w:rPr>
                   <w:rStyle w:val="Hyperlink"/>
@@ -859,7 +820,6 @@
             <w:tcW w:w="1276" w:type="dxa"/>
             <w:shd w:val="clear" w:color="auto" w:fill="auto"/>
             <w:noWrap/>
-            <w:tcMar/>
           </w:tcPr>
           <w:p>
             <w:r>
@@ -867,20 +827,14 @@
             </w:r>
             <w:r>
               <w:br/>
-            </w:r>
-            <w:r>
               <w:t>Lenny</w:t>
             </w:r>
             <w:r>
               <w:br/>
-            </w:r>
-            <w:r>
               <w:t>Beau</w:t>
             </w:r>
             <w:r>
               <w:br/>
-            </w:r>
-            <w:r>
               <w:t>Jette</w:t>
             </w:r>
           </w:p>
@@ -888,7 +842,6 @@
         <w:tc>
           <w:tcPr>
             <w:tcW w:w="850" w:type="dxa"/>
-            <w:tcMar/>
           </w:tcPr>
           <w:p>
             <w:pPr>
@@ -909,7 +862,6 @@
             <w:tcW w:w="868" w:type="dxa"/>
             <w:shd w:val="clear" w:color="auto" w:fill="auto"/>
             <w:noWrap/>
-            <w:tcMar/>
           </w:tcPr>
           <w:p>
             <w:pPr>
@@ -930,7 +882,6 @@
             <w:tcW w:w="855" w:type="dxa"/>
             <w:shd w:val="clear" w:color="auto" w:fill="auto"/>
             <w:noWrap/>
-            <w:tcMar/>
           </w:tcPr>
           <w:p>
             <w:pPr>
@@ -954,7 +905,6 @@
         <w:tc>
           <w:tcPr>
             <w:tcW w:w="710" w:type="dxa"/>
-            <w:tcMar/>
           </w:tcPr>
           <w:p>
             <w:pPr>
@@ -975,7 +925,6 @@
             <w:tcW w:w="2152" w:type="dxa"/>
             <w:shd w:val="clear" w:color="auto" w:fill="auto"/>
             <w:noWrap/>
-            <w:tcMar/>
           </w:tcPr>
           <w:p>
             <w:r>
@@ -986,7 +935,6 @@
         <w:tc>
           <w:tcPr>
             <w:tcW w:w="2409" w:type="dxa"/>
-            <w:tcMar/>
           </w:tcPr>
           <w:p>
             <w:r>
@@ -999,7 +947,6 @@
             <w:tcW w:w="1559" w:type="dxa"/>
             <w:shd w:val="clear" w:color="auto" w:fill="auto"/>
             <w:noWrap/>
-            <w:tcMar/>
           </w:tcPr>
           <w:p>
             <w:pPr>
@@ -1098,7 +1045,6 @@
             <w:tcW w:w="1276" w:type="dxa"/>
             <w:shd w:val="clear" w:color="auto" w:fill="auto"/>
             <w:noWrap/>
-            <w:tcMar/>
           </w:tcPr>
           <w:p>
             <w:r>
@@ -1109,7 +1055,6 @@
         <w:tc>
           <w:tcPr>
             <w:tcW w:w="850" w:type="dxa"/>
-            <w:tcMar/>
           </w:tcPr>
           <w:p>
             <w:pPr>
@@ -1130,7 +1075,6 @@
             <w:tcW w:w="868" w:type="dxa"/>
             <w:shd w:val="clear" w:color="auto" w:fill="auto"/>
             <w:noWrap/>
-            <w:tcMar/>
           </w:tcPr>
           <w:p>
             <w:pPr>
@@ -1151,7 +1095,6 @@
             <w:tcW w:w="855" w:type="dxa"/>
             <w:shd w:val="clear" w:color="auto" w:fill="auto"/>
             <w:noWrap/>
-            <w:tcMar/>
           </w:tcPr>
           <w:p>
             <w:pPr>
@@ -1165,8 +1108,6 @@
               </w:rPr>
               <w:t>0</w:t>
             </w:r>
-            <w:bookmarkStart w:name="_GoBack" w:id="1"/>
-            <w:bookmarkEnd w:id="1"/>
           </w:p>
         </w:tc>
       </w:tr>
@@ -1177,11 +1118,9 @@
         <w:tc>
           <w:tcPr>
             <w:tcW w:w="710" w:type="dxa"/>
-            <w:tcMar/>
           </w:tcPr>
           <w:p>
             <w:pPr>
-              <w:pStyle w:val="Normal"/>
               <w:rPr>
                 <w:lang w:eastAsia="ja-JP"/>
               </w:rPr>
@@ -1199,14 +1138,9 @@
             <w:tcW w:w="2152" w:type="dxa"/>
             <w:shd w:val="clear" w:color="auto" w:fill="auto"/>
             <w:noWrap/>
-            <w:tcMar/>
           </w:tcPr>
-          <w:p w14:noSpellErr="1">
-            <w:pPr>
-              <w:pStyle w:val="Normal"/>
-            </w:pPr>
-            <w:r>
-              <w:rPr/>
+          <w:p>
+            <w:r>
               <w:t>Transition Phase Status Assessment</w:t>
             </w:r>
           </w:p>
@@ -1214,18 +1148,9 @@
         <w:tc>
           <w:tcPr>
             <w:tcW w:w="2409" w:type="dxa"/>
-            <w:tcMar/>
           </w:tcPr>
-          <w:p w14:noSpellErr="1">
-            <w:pPr>
-              <w:pStyle w:val="Normal"/>
-              <w:bidi w:val="0"/>
-              <w:spacing w:before="0" w:beforeAutospacing="off" w:after="0" w:afterAutospacing="off"/>
-              <w:ind w:left="0" w:right="0"/>
-              <w:jc w:val="left"/>
-            </w:pPr>
-            <w:r>
-              <w:rPr/>
+          <w:p>
+            <w:r>
               <w:t>Transition Phase Status Assessment is written and committed to version control.</w:t>
             </w:r>
           </w:p>
@@ -1235,17 +1160,15 @@
             <w:tcW w:w="1559" w:type="dxa"/>
             <w:shd w:val="clear" w:color="auto" w:fill="auto"/>
             <w:noWrap/>
-            <w:tcMar/>
           </w:tcPr>
           <w:p>
             <w:pPr>
-              <w:pStyle w:val="Normal"/>
               <w:rPr>
                 <w:sz w:val="22"/>
                 <w:szCs w:val="22"/>
               </w:rPr>
             </w:pPr>
-            <w:hyperlink r:id="R97e3029006294873">
+            <w:hyperlink r:id="rId11">
               <w:r>
                 <w:rPr>
                   <w:rStyle w:val="Hyperlink"/>
@@ -1262,23 +1185,14 @@
             <w:tcW w:w="1276" w:type="dxa"/>
             <w:shd w:val="clear" w:color="auto" w:fill="auto"/>
             <w:noWrap/>
-            <w:tcMar/>
           </w:tcPr>
-          <w:p w14:noSpellErr="1">
-            <w:pPr>
-              <w:pStyle w:val="Normal"/>
-            </w:pPr>
-            <w:r>
-              <w:rPr/>
+          <w:p>
+            <w:r>
               <w:t>Ryan</w:t>
             </w:r>
           </w:p>
-          <w:p w14:noSpellErr="1">
-            <w:pPr>
-              <w:pStyle w:val="Normal"/>
-            </w:pPr>
-            <w:r>
-              <w:rPr/>
+          <w:p>
+            <w:r>
               <w:t>Jette</w:t>
             </w:r>
           </w:p>
@@ -1286,11 +1200,9 @@
         <w:tc>
           <w:tcPr>
             <w:tcW w:w="850" w:type="dxa"/>
-            <w:tcMar/>
           </w:tcPr>
           <w:p>
             <w:pPr>
-              <w:pStyle w:val="Normal"/>
               <w:rPr>
                 <w:lang w:eastAsia="ja-JP"/>
               </w:rPr>
@@ -1308,11 +1220,9 @@
             <w:tcW w:w="868" w:type="dxa"/>
             <w:shd w:val="clear" w:color="auto" w:fill="auto"/>
             <w:noWrap/>
-            <w:tcMar/>
           </w:tcPr>
           <w:p>
             <w:pPr>
-              <w:pStyle w:val="Normal"/>
               <w:rPr>
                 <w:lang w:eastAsia="ja-JP"/>
               </w:rPr>
@@ -1330,11 +1240,9 @@
             <w:tcW w:w="855" w:type="dxa"/>
             <w:shd w:val="clear" w:color="auto" w:fill="auto"/>
             <w:noWrap/>
-            <w:tcMar/>
           </w:tcPr>
           <w:p>
             <w:pPr>
-              <w:pStyle w:val="Normal"/>
               <w:rPr>
                 <w:lang w:eastAsia="ja-JP"/>
               </w:rPr>
@@ -1355,9 +1263,9 @@
       <w:pPr>
         <w:pStyle w:val="Heading1"/>
         <w:sectPr>
-          <w:headerReference w:type="default" r:id="rId11"/>
-          <w:footerReference w:type="default" r:id="rId12"/>
-          <w:pgSz w:w="12240" w:h="15840" w:orient="portrait" w:code="1"/>
+          <w:headerReference w:type="default" r:id="rId12"/>
+          <w:footerReference w:type="default" r:id="rId13"/>
+          <w:pgSz w:w="12240" w:h="15840" w:code="1"/>
           <w:pgMar w:top="1440" w:right="1440" w:bottom="1440" w:left="1440" w:header="720" w:footer="720" w:gutter="0"/>
           <w:cols w:space="720"/>
         </w:sectPr>
@@ -1393,10 +1301,10 @@
           <w:tcPr>
             <w:tcW w:w="3113" w:type="dxa"/>
             <w:tcBorders>
-              <w:top w:val="single" w:color="auto" w:sz="4" w:space="0"/>
-              <w:left w:val="single" w:color="auto" w:sz="4" w:space="0"/>
-              <w:bottom w:val="single" w:color="auto" w:sz="4" w:space="0"/>
-              <w:right w:val="single" w:color="auto" w:sz="4" w:space="0"/>
+              <w:top w:val="single" w:sz="4" w:space="0" w:color="auto"/>
+              <w:left w:val="single" w:sz="4" w:space="0" w:color="auto"/>
+              <w:bottom w:val="single" w:sz="4" w:space="0" w:color="auto"/>
+              <w:right w:val="single" w:sz="4" w:space="0" w:color="auto"/>
             </w:tcBorders>
             <w:shd w:val="clear" w:color="auto" w:fill="C0C0C0"/>
           </w:tcPr>
@@ -1405,7 +1313,7 @@
               <w:widowControl/>
               <w:spacing w:before="60" w:line="240" w:lineRule="auto"/>
               <w:rPr>
-                <w:rFonts w:ascii="Arial" w:hAnsi="Arial" w:eastAsia="Arial" w:cs="Arial"/>
+                <w:rFonts w:ascii="Arial" w:eastAsia="Arial" w:hAnsi="Arial" w:cs="Arial"/>
                 <w:b/>
                 <w:bCs/>
                 <w:sz w:val="18"/>
@@ -1415,7 +1323,7 @@
             </w:pPr>
             <w:r>
               <w:rPr>
-                <w:rFonts w:ascii="Arial" w:hAnsi="Arial" w:eastAsia="Arial" w:cs="Arial"/>
+                <w:rFonts w:ascii="Arial" w:eastAsia="Arial" w:hAnsi="Arial" w:cs="Arial"/>
                 <w:b/>
                 <w:bCs/>
                 <w:sz w:val="18"/>
@@ -1430,10 +1338,10 @@
           <w:tcPr>
             <w:tcW w:w="1435" w:type="dxa"/>
             <w:tcBorders>
-              <w:top w:val="single" w:color="auto" w:sz="4" w:space="0"/>
-              <w:left w:val="single" w:color="auto" w:sz="4" w:space="0"/>
-              <w:bottom w:val="single" w:color="auto" w:sz="4" w:space="0"/>
-              <w:right w:val="single" w:color="auto" w:sz="4" w:space="0"/>
+              <w:top w:val="single" w:sz="4" w:space="0" w:color="auto"/>
+              <w:left w:val="single" w:sz="4" w:space="0" w:color="auto"/>
+              <w:bottom w:val="single" w:sz="4" w:space="0" w:color="auto"/>
+              <w:right w:val="single" w:sz="4" w:space="0" w:color="auto"/>
             </w:tcBorders>
             <w:shd w:val="clear" w:color="auto" w:fill="C0C0C0"/>
           </w:tcPr>
@@ -1442,7 +1350,7 @@
               <w:widowControl/>
               <w:spacing w:before="60" w:line="240" w:lineRule="auto"/>
               <w:rPr>
-                <w:rFonts w:ascii="Arial" w:hAnsi="Arial" w:eastAsia="Arial" w:cs="Arial"/>
+                <w:rFonts w:ascii="Arial" w:eastAsia="Arial" w:hAnsi="Arial" w:cs="Arial"/>
                 <w:b/>
                 <w:bCs/>
                 <w:sz w:val="18"/>
@@ -1452,7 +1360,7 @@
             </w:pPr>
             <w:r>
               <w:rPr>
-                <w:rFonts w:ascii="Arial" w:hAnsi="Arial" w:eastAsia="Arial" w:cs="Arial"/>
+                <w:rFonts w:ascii="Arial" w:eastAsia="Arial" w:hAnsi="Arial" w:cs="Arial"/>
                 <w:b/>
                 <w:bCs/>
                 <w:sz w:val="18"/>
@@ -1467,10 +1375,10 @@
           <w:tcPr>
             <w:tcW w:w="4802" w:type="dxa"/>
             <w:tcBorders>
-              <w:top w:val="single" w:color="auto" w:sz="4" w:space="0"/>
-              <w:left w:val="single" w:color="auto" w:sz="4" w:space="0"/>
-              <w:bottom w:val="single" w:color="auto" w:sz="4" w:space="0"/>
-              <w:right w:val="single" w:color="auto" w:sz="4" w:space="0"/>
+              <w:top w:val="single" w:sz="4" w:space="0" w:color="auto"/>
+              <w:left w:val="single" w:sz="4" w:space="0" w:color="auto"/>
+              <w:bottom w:val="single" w:sz="4" w:space="0" w:color="auto"/>
+              <w:right w:val="single" w:sz="4" w:space="0" w:color="auto"/>
             </w:tcBorders>
             <w:shd w:val="clear" w:color="auto" w:fill="C0C0C0"/>
           </w:tcPr>
@@ -1479,7 +1387,7 @@
               <w:widowControl/>
               <w:spacing w:before="60" w:line="240" w:lineRule="auto"/>
               <w:rPr>
-                <w:rFonts w:ascii="Arial" w:hAnsi="Arial" w:eastAsia="Arial" w:cs="Arial"/>
+                <w:rFonts w:ascii="Arial" w:eastAsia="Arial" w:hAnsi="Arial" w:cs="Arial"/>
                 <w:b/>
                 <w:bCs/>
                 <w:sz w:val="18"/>
@@ -1489,7 +1397,7 @@
             </w:pPr>
             <w:r>
               <w:rPr>
-                <w:rFonts w:ascii="Arial" w:hAnsi="Arial" w:eastAsia="Arial" w:cs="Arial"/>
+                <w:rFonts w:ascii="Arial" w:eastAsia="Arial" w:hAnsi="Arial" w:cs="Arial"/>
                 <w:b/>
                 <w:bCs/>
                 <w:sz w:val="18"/>
@@ -1506,10 +1414,10 @@
           <w:tcPr>
             <w:tcW w:w="3113" w:type="dxa"/>
             <w:tcBorders>
-              <w:top w:val="single" w:color="auto" w:sz="4" w:space="0"/>
-              <w:left w:val="single" w:color="auto" w:sz="4" w:space="0"/>
-              <w:bottom w:val="single" w:color="auto" w:sz="4" w:space="0"/>
-              <w:right w:val="single" w:color="auto" w:sz="4" w:space="0"/>
+              <w:top w:val="single" w:sz="4" w:space="0" w:color="auto"/>
+              <w:left w:val="single" w:sz="4" w:space="0" w:color="auto"/>
+              <w:bottom w:val="single" w:sz="4" w:space="0" w:color="auto"/>
+              <w:right w:val="single" w:sz="4" w:space="0" w:color="auto"/>
             </w:tcBorders>
             <w:shd w:val="clear" w:color="auto" w:fill="C0C0C0"/>
           </w:tcPr>
@@ -1523,10 +1431,10 @@
           <w:tcPr>
             <w:tcW w:w="1435" w:type="dxa"/>
             <w:tcBorders>
-              <w:top w:val="single" w:color="auto" w:sz="4" w:space="0"/>
-              <w:left w:val="single" w:color="auto" w:sz="4" w:space="0"/>
-              <w:bottom w:val="single" w:color="auto" w:sz="4" w:space="0"/>
-              <w:right w:val="single" w:color="auto" w:sz="4" w:space="0"/>
+              <w:top w:val="single" w:sz="4" w:space="0" w:color="auto"/>
+              <w:left w:val="single" w:sz="4" w:space="0" w:color="auto"/>
+              <w:bottom w:val="single" w:sz="4" w:space="0" w:color="auto"/>
+              <w:right w:val="single" w:sz="4" w:space="0" w:color="auto"/>
             </w:tcBorders>
             <w:shd w:val="clear" w:color="auto" w:fill="C0C0C0"/>
           </w:tcPr>
@@ -1542,10 +1450,10 @@
           <w:tcPr>
             <w:tcW w:w="4802" w:type="dxa"/>
             <w:tcBorders>
-              <w:top w:val="single" w:color="auto" w:sz="4" w:space="0"/>
-              <w:left w:val="single" w:color="auto" w:sz="4" w:space="0"/>
-              <w:bottom w:val="single" w:color="auto" w:sz="4" w:space="0"/>
-              <w:right w:val="single" w:color="auto" w:sz="4" w:space="0"/>
+              <w:top w:val="single" w:sz="4" w:space="0" w:color="auto"/>
+              <w:left w:val="single" w:sz="4" w:space="0" w:color="auto"/>
+              <w:bottom w:val="single" w:sz="4" w:space="0" w:color="auto"/>
+              <w:right w:val="single" w:sz="4" w:space="0" w:color="auto"/>
             </w:tcBorders>
             <w:shd w:val="clear" w:color="auto" w:fill="C0C0C0"/>
           </w:tcPr>
@@ -1654,12 +1562,12 @@
         <w:tblW w:w="5543" w:type="dxa"/>
         <w:tblInd w:w="720" w:type="dxa"/>
         <w:tblBorders>
-          <w:top w:val="single" w:color="auto" w:sz="4" w:space="0"/>
-          <w:left w:val="single" w:color="auto" w:sz="4" w:space="0"/>
-          <w:bottom w:val="single" w:color="auto" w:sz="4" w:space="0"/>
-          <w:right w:val="single" w:color="auto" w:sz="4" w:space="0"/>
-          <w:insideH w:val="single" w:color="auto" w:sz="4" w:space="0"/>
-          <w:insideV w:val="single" w:color="auto" w:sz="4" w:space="0"/>
+          <w:top w:val="single" w:sz="4" w:space="0" w:color="auto"/>
+          <w:left w:val="single" w:sz="4" w:space="0" w:color="auto"/>
+          <w:bottom w:val="single" w:sz="4" w:space="0" w:color="auto"/>
+          <w:right w:val="single" w:sz="4" w:space="0" w:color="auto"/>
+          <w:insideH w:val="single" w:sz="4" w:space="0" w:color="auto"/>
+          <w:insideV w:val="single" w:sz="4" w:space="0" w:color="auto"/>
         </w:tblBorders>
         <w:tblLook w:val="0000" w:firstRow="0" w:lastRow="0" w:firstColumn="0" w:lastColumn="0" w:noHBand="0" w:noVBand="0"/>
       </w:tblPr>
@@ -1807,7 +1715,7 @@
             </w:pPr>
             <w:r>
               <w:rPr>
-                <w:rFonts w:ascii="Times" w:hAnsi="Times" w:eastAsia="Times" w:cs="Times"/>
+                <w:rFonts w:ascii="Times" w:eastAsia="Times" w:hAnsi="Times" w:cs="Times"/>
                 <w:b/>
                 <w:bCs/>
                 <w:color w:val="70AD47" w:themeColor="accent6"/>
@@ -1917,7 +1825,7 @@
       </w:pPr>
     </w:p>
     <w:sectPr>
-      <w:pgSz w:w="12240" w:h="15840" w:orient="portrait" w:code="1"/>
+      <w:pgSz w:w="12240" w:h="15840" w:code="1"/>
       <w:pgMar w:top="1440" w:right="1440" w:bottom="1440" w:left="1440" w:header="720" w:footer="720" w:gutter="0"/>
       <w:cols w:space="720"/>
     </w:sectPr>
@@ -1957,12 +1865,12 @@
     <w:tblPr>
       <w:tblW w:w="0" w:type="auto"/>
       <w:tblBorders>
-        <w:top w:val="single" w:color="auto" w:sz="6" w:space="0"/>
-        <w:left w:val="single" w:color="auto" w:sz="6" w:space="0"/>
-        <w:bottom w:val="single" w:color="auto" w:sz="6" w:space="0"/>
-        <w:right w:val="single" w:color="auto" w:sz="6" w:space="0"/>
-        <w:insideH w:val="single" w:color="auto" w:sz="6" w:space="0"/>
-        <w:insideV w:val="single" w:color="auto" w:sz="6" w:space="0"/>
+        <w:top w:val="single" w:sz="6" w:space="0" w:color="auto"/>
+        <w:left w:val="single" w:sz="6" w:space="0" w:color="auto"/>
+        <w:bottom w:val="single" w:sz="6" w:space="0" w:color="auto"/>
+        <w:right w:val="single" w:sz="6" w:space="0" w:color="auto"/>
+        <w:insideH w:val="single" w:sz="6" w:space="0" w:color="auto"/>
+        <w:insideV w:val="single" w:sz="6" w:space="0" w:color="auto"/>
       </w:tblBorders>
       <w:tblLayout w:type="fixed"/>
       <w:tblLook w:val="0000" w:firstRow="0" w:lastRow="0" w:firstColumn="0" w:lastColumn="0" w:noHBand="0" w:noVBand="0"/>
@@ -2009,21 +1917,11 @@
           <w:r>
             <w:sym w:font="Symbol" w:char="F0D3"/>
           </w:r>
-          <w:r>
-            <w:fldChar w:fldCharType="begin"/>
-          </w:r>
-          <w:r>
-            <w:instrText xml:space="preserve"> DOCPROPERTY "Company"  \* MERGEFORMAT </w:instrText>
-          </w:r>
-          <w:r>
-            <w:fldChar w:fldCharType="separate"/>
-          </w:r>
-          <w:r>
-            <w:t>&lt;Company Name&gt;</w:t>
-          </w:r>
-          <w:r>
-            <w:fldChar w:fldCharType="end"/>
-          </w:r>
+          <w:fldSimple w:instr=" DOCPROPERTY &quot;Company&quot;  \* MERGEFORMAT ">
+            <w:r>
+              <w:t>&lt;Company Name&gt;</w:t>
+            </w:r>
+          </w:fldSimple>
           <w:r>
             <w:t xml:space="preserve">, </w:t>
           </w:r>
@@ -2184,12 +2082,12 @@
     <w:tblPr>
       <w:tblW w:w="0" w:type="auto"/>
       <w:tblBorders>
-        <w:top w:val="single" w:color="auto" w:sz="6" w:space="0"/>
-        <w:left w:val="single" w:color="auto" w:sz="6" w:space="0"/>
-        <w:bottom w:val="single" w:color="auto" w:sz="6" w:space="0"/>
-        <w:right w:val="single" w:color="auto" w:sz="6" w:space="0"/>
-        <w:insideH w:val="single" w:color="auto" w:sz="6" w:space="0"/>
-        <w:insideV w:val="single" w:color="auto" w:sz="6" w:space="0"/>
+        <w:top w:val="single" w:sz="6" w:space="0" w:color="auto"/>
+        <w:left w:val="single" w:sz="6" w:space="0" w:color="auto"/>
+        <w:bottom w:val="single" w:sz="6" w:space="0" w:color="auto"/>
+        <w:right w:val="single" w:sz="6" w:space="0" w:color="auto"/>
+        <w:insideH w:val="single" w:sz="6" w:space="0" w:color="auto"/>
+        <w:insideV w:val="single" w:sz="6" w:space="0" w:color="auto"/>
       </w:tblBorders>
       <w:tblLayout w:type="fixed"/>
       <w:tblLook w:val="0000" w:firstRow="0" w:lastRow="0" w:firstColumn="0" w:lastColumn="0" w:noHBand="0" w:noVBand="0"/>
@@ -2251,21 +2149,11 @@
           <w:r>
             <w:t xml:space="preserve"> </w:t>
           </w:r>
-          <w:r>
-            <w:fldChar w:fldCharType="begin"/>
-          </w:r>
-          <w:r>
-            <w:instrText xml:space="preserve"> TITLE  \* MERGEFORMAT </w:instrText>
-          </w:r>
-          <w:r>
-            <w:fldChar w:fldCharType="separate"/>
-          </w:r>
-          <w:r>
-            <w:t>Iteration Plan</w:t>
-          </w:r>
-          <w:r>
-            <w:fldChar w:fldCharType="end"/>
-          </w:r>
+          <w:fldSimple w:instr=" TITLE  \* MERGEFORMAT ">
+            <w:r>
+              <w:t>Iteration Plan</w:t>
+            </w:r>
+          </w:fldSimple>
           <w:r>
             <w:t xml:space="preserve"> 3</w:t>
           </w:r>
@@ -2321,7 +2209,7 @@
         <w:ind w:left="1080" w:hanging="360"/>
       </w:pPr>
       <w:rPr>
-        <w:rFonts w:hint="default" w:ascii="Symbol" w:hAnsi="Symbol"/>
+        <w:rFonts w:ascii="Symbol" w:hAnsi="Symbol" w:hint="default"/>
       </w:rPr>
     </w:lvl>
     <w:lvl w:ilvl="1">
@@ -2407,7 +2295,7 @@
         <w:ind w:left="360" w:hanging="360"/>
       </w:pPr>
       <w:rPr>
-        <w:rFonts w:hint="default" w:ascii="Symbol" w:hAnsi="Symbol"/>
+        <w:rFonts w:ascii="Symbol" w:hAnsi="Symbol" w:hint="default"/>
       </w:rPr>
     </w:lvl>
   </w:abstractNum>
@@ -2510,7 +2398,7 @@
         <w:ind w:left="720" w:hanging="360"/>
       </w:pPr>
       <w:rPr>
-        <w:rFonts w:hint="default" w:ascii="Symbol" w:hAnsi="Symbol"/>
+        <w:rFonts w:ascii="Symbol" w:hAnsi="Symbol" w:hint="default"/>
       </w:rPr>
     </w:lvl>
     <w:lvl w:ilvl="1" w:tplc="0C090003" w:tentative="1">
@@ -2522,7 +2410,7 @@
         <w:ind w:left="1440" w:hanging="360"/>
       </w:pPr>
       <w:rPr>
-        <w:rFonts w:hint="default" w:ascii="Courier New" w:hAnsi="Courier New" w:cs="Courier New"/>
+        <w:rFonts w:ascii="Courier New" w:hAnsi="Courier New" w:cs="Courier New" w:hint="default"/>
       </w:rPr>
     </w:lvl>
     <w:lvl w:ilvl="2" w:tplc="0C090005" w:tentative="1">
@@ -2534,7 +2422,7 @@
         <w:ind w:left="2160" w:hanging="360"/>
       </w:pPr>
       <w:rPr>
-        <w:rFonts w:hint="default" w:ascii="Wingdings" w:hAnsi="Wingdings"/>
+        <w:rFonts w:ascii="Wingdings" w:hAnsi="Wingdings" w:hint="default"/>
       </w:rPr>
     </w:lvl>
     <w:lvl w:ilvl="3" w:tplc="0C090001" w:tentative="1">
@@ -2546,7 +2434,7 @@
         <w:ind w:left="2880" w:hanging="360"/>
       </w:pPr>
       <w:rPr>
-        <w:rFonts w:hint="default" w:ascii="Symbol" w:hAnsi="Symbol"/>
+        <w:rFonts w:ascii="Symbol" w:hAnsi="Symbol" w:hint="default"/>
       </w:rPr>
     </w:lvl>
     <w:lvl w:ilvl="4" w:tplc="0C090003" w:tentative="1">
@@ -2558,7 +2446,7 @@
         <w:ind w:left="3600" w:hanging="360"/>
       </w:pPr>
       <w:rPr>
-        <w:rFonts w:hint="default" w:ascii="Courier New" w:hAnsi="Courier New" w:cs="Courier New"/>
+        <w:rFonts w:ascii="Courier New" w:hAnsi="Courier New" w:cs="Courier New" w:hint="default"/>
       </w:rPr>
     </w:lvl>
     <w:lvl w:ilvl="5" w:tplc="0C090005" w:tentative="1">
@@ -2570,7 +2458,7 @@
         <w:ind w:left="4320" w:hanging="360"/>
       </w:pPr>
       <w:rPr>
-        <w:rFonts w:hint="default" w:ascii="Wingdings" w:hAnsi="Wingdings"/>
+        <w:rFonts w:ascii="Wingdings" w:hAnsi="Wingdings" w:hint="default"/>
       </w:rPr>
     </w:lvl>
     <w:lvl w:ilvl="6" w:tplc="0C090001" w:tentative="1">
@@ -2582,7 +2470,7 @@
         <w:ind w:left="5040" w:hanging="360"/>
       </w:pPr>
       <w:rPr>
-        <w:rFonts w:hint="default" w:ascii="Symbol" w:hAnsi="Symbol"/>
+        <w:rFonts w:ascii="Symbol" w:hAnsi="Symbol" w:hint="default"/>
       </w:rPr>
     </w:lvl>
     <w:lvl w:ilvl="7" w:tplc="0C090003" w:tentative="1">
@@ -2594,7 +2482,7 @@
         <w:ind w:left="5760" w:hanging="360"/>
       </w:pPr>
       <w:rPr>
-        <w:rFonts w:hint="default" w:ascii="Courier New" w:hAnsi="Courier New" w:cs="Courier New"/>
+        <w:rFonts w:ascii="Courier New" w:hAnsi="Courier New" w:cs="Courier New" w:hint="default"/>
       </w:rPr>
     </w:lvl>
     <w:lvl w:ilvl="8" w:tplc="0C090005" w:tentative="1">
@@ -2606,7 +2494,7 @@
         <w:ind w:left="6480" w:hanging="360"/>
       </w:pPr>
       <w:rPr>
-        <w:rFonts w:hint="default" w:ascii="Wingdings" w:hAnsi="Wingdings"/>
+        <w:rFonts w:ascii="Wingdings" w:hAnsi="Wingdings" w:hint="default"/>
       </w:rPr>
     </w:lvl>
   </w:abstractNum>
@@ -2626,7 +2514,7 @@
         <w:ind w:left="360" w:hanging="360"/>
       </w:pPr>
       <w:rPr>
-        <w:rFonts w:hint="default" w:ascii="Symbol" w:hAnsi="Symbol"/>
+        <w:rFonts w:ascii="Symbol" w:hAnsi="Symbol" w:hint="default"/>
       </w:rPr>
     </w:lvl>
   </w:abstractNum>
@@ -2642,7 +2530,7 @@
         <w:ind w:left="720" w:hanging="360"/>
       </w:pPr>
       <w:rPr>
-        <w:rFonts w:hint="default" w:ascii="Arial" w:hAnsi="Arial" w:eastAsia="Arial" w:cs="Arial"/>
+        <w:rFonts w:ascii="Arial" w:eastAsia="Arial" w:hAnsi="Arial" w:cs="Arial" w:hint="default"/>
       </w:rPr>
     </w:lvl>
     <w:lvl w:ilvl="1" w:tplc="0C090003" w:tentative="1">
@@ -2654,7 +2542,7 @@
         <w:ind w:left="1440" w:hanging="360"/>
       </w:pPr>
       <w:rPr>
-        <w:rFonts w:hint="default" w:ascii="Courier New" w:hAnsi="Courier New" w:cs="Courier New"/>
+        <w:rFonts w:ascii="Courier New" w:hAnsi="Courier New" w:cs="Courier New" w:hint="default"/>
       </w:rPr>
     </w:lvl>
     <w:lvl w:ilvl="2" w:tplc="0C090005" w:tentative="1">
@@ -2666,7 +2554,7 @@
         <w:ind w:left="2160" w:hanging="360"/>
       </w:pPr>
       <w:rPr>
-        <w:rFonts w:hint="default" w:ascii="Wingdings" w:hAnsi="Wingdings"/>
+        <w:rFonts w:ascii="Wingdings" w:hAnsi="Wingdings" w:hint="default"/>
       </w:rPr>
     </w:lvl>
     <w:lvl w:ilvl="3" w:tplc="0C090001" w:tentative="1">
@@ -2678,7 +2566,7 @@
         <w:ind w:left="2880" w:hanging="360"/>
       </w:pPr>
       <w:rPr>
-        <w:rFonts w:hint="default" w:ascii="Symbol" w:hAnsi="Symbol"/>
+        <w:rFonts w:ascii="Symbol" w:hAnsi="Symbol" w:hint="default"/>
       </w:rPr>
     </w:lvl>
     <w:lvl w:ilvl="4" w:tplc="0C090003" w:tentative="1">
@@ -2690,7 +2578,7 @@
         <w:ind w:left="3600" w:hanging="360"/>
       </w:pPr>
       <w:rPr>
-        <w:rFonts w:hint="default" w:ascii="Courier New" w:hAnsi="Courier New" w:cs="Courier New"/>
+        <w:rFonts w:ascii="Courier New" w:hAnsi="Courier New" w:cs="Courier New" w:hint="default"/>
       </w:rPr>
     </w:lvl>
     <w:lvl w:ilvl="5" w:tplc="0C090005" w:tentative="1">
@@ -2702,7 +2590,7 @@
         <w:ind w:left="4320" w:hanging="360"/>
       </w:pPr>
       <w:rPr>
-        <w:rFonts w:hint="default" w:ascii="Wingdings" w:hAnsi="Wingdings"/>
+        <w:rFonts w:ascii="Wingdings" w:hAnsi="Wingdings" w:hint="default"/>
       </w:rPr>
     </w:lvl>
     <w:lvl w:ilvl="6" w:tplc="0C090001" w:tentative="1">
@@ -2714,7 +2602,7 @@
         <w:ind w:left="5040" w:hanging="360"/>
       </w:pPr>
       <w:rPr>
-        <w:rFonts w:hint="default" w:ascii="Symbol" w:hAnsi="Symbol"/>
+        <w:rFonts w:ascii="Symbol" w:hAnsi="Symbol" w:hint="default"/>
       </w:rPr>
     </w:lvl>
     <w:lvl w:ilvl="7" w:tplc="0C090003" w:tentative="1">
@@ -2726,7 +2614,7 @@
         <w:ind w:left="5760" w:hanging="360"/>
       </w:pPr>
       <w:rPr>
-        <w:rFonts w:hint="default" w:ascii="Courier New" w:hAnsi="Courier New" w:cs="Courier New"/>
+        <w:rFonts w:ascii="Courier New" w:hAnsi="Courier New" w:cs="Courier New" w:hint="default"/>
       </w:rPr>
     </w:lvl>
     <w:lvl w:ilvl="8" w:tplc="0C090005" w:tentative="1">
@@ -2738,7 +2626,7 @@
         <w:ind w:left="6480" w:hanging="360"/>
       </w:pPr>
       <w:rPr>
-        <w:rFonts w:hint="default" w:ascii="Wingdings" w:hAnsi="Wingdings"/>
+        <w:rFonts w:ascii="Wingdings" w:hAnsi="Wingdings" w:hint="default"/>
       </w:rPr>
     </w:lvl>
   </w:abstractNum>
@@ -2871,7 +2759,7 @@
         <w:ind w:left="360" w:hanging="360"/>
       </w:pPr>
       <w:rPr>
-        <w:rFonts w:hint="default" w:ascii="Symbol" w:hAnsi="Symbol"/>
+        <w:rFonts w:ascii="Symbol" w:hAnsi="Symbol" w:hint="default"/>
       </w:rPr>
     </w:lvl>
   </w:abstractNum>
@@ -2891,7 +2779,7 @@
         <w:ind w:left="1440" w:hanging="360"/>
       </w:pPr>
       <w:rPr>
-        <w:rFonts w:hint="default" w:ascii="Wingdings" w:hAnsi="Wingdings"/>
+        <w:rFonts w:ascii="Wingdings" w:hAnsi="Wingdings" w:hint="default"/>
       </w:rPr>
     </w:lvl>
     <w:lvl w:ilvl="1">
@@ -2906,7 +2794,7 @@
         <w:ind w:left="2160" w:hanging="360"/>
       </w:pPr>
       <w:rPr>
-        <w:rFonts w:hint="default" w:ascii="Courier New" w:hAnsi="Courier New" w:cs="Courier New"/>
+        <w:rFonts w:ascii="Courier New" w:hAnsi="Courier New" w:cs="Courier New" w:hint="default"/>
       </w:rPr>
     </w:lvl>
     <w:lvl w:ilvl="2">
@@ -2921,7 +2809,7 @@
         <w:ind w:left="2880" w:hanging="360"/>
       </w:pPr>
       <w:rPr>
-        <w:rFonts w:hint="default" w:ascii="Wingdings" w:hAnsi="Wingdings"/>
+        <w:rFonts w:ascii="Wingdings" w:hAnsi="Wingdings" w:hint="default"/>
       </w:rPr>
     </w:lvl>
     <w:lvl w:ilvl="3">
@@ -2936,7 +2824,7 @@
         <w:ind w:left="3600" w:hanging="360"/>
       </w:pPr>
       <w:rPr>
-        <w:rFonts w:hint="default" w:ascii="Symbol" w:hAnsi="Symbol"/>
+        <w:rFonts w:ascii="Symbol" w:hAnsi="Symbol" w:hint="default"/>
       </w:rPr>
     </w:lvl>
     <w:lvl w:ilvl="4">
@@ -2951,7 +2839,7 @@
         <w:ind w:left="4320" w:hanging="360"/>
       </w:pPr>
       <w:rPr>
-        <w:rFonts w:hint="default" w:ascii="Courier New" w:hAnsi="Courier New" w:cs="Courier New"/>
+        <w:rFonts w:ascii="Courier New" w:hAnsi="Courier New" w:cs="Courier New" w:hint="default"/>
       </w:rPr>
     </w:lvl>
     <w:lvl w:ilvl="5">
@@ -2966,7 +2854,7 @@
         <w:ind w:left="5040" w:hanging="360"/>
       </w:pPr>
       <w:rPr>
-        <w:rFonts w:hint="default" w:ascii="Wingdings" w:hAnsi="Wingdings"/>
+        <w:rFonts w:ascii="Wingdings" w:hAnsi="Wingdings" w:hint="default"/>
       </w:rPr>
     </w:lvl>
     <w:lvl w:ilvl="6">
@@ -2981,7 +2869,7 @@
         <w:ind w:left="5760" w:hanging="360"/>
       </w:pPr>
       <w:rPr>
-        <w:rFonts w:hint="default" w:ascii="Symbol" w:hAnsi="Symbol"/>
+        <w:rFonts w:ascii="Symbol" w:hAnsi="Symbol" w:hint="default"/>
       </w:rPr>
     </w:lvl>
     <w:lvl w:ilvl="7">
@@ -2996,7 +2884,7 @@
         <w:ind w:left="6480" w:hanging="360"/>
       </w:pPr>
       <w:rPr>
-        <w:rFonts w:hint="default" w:ascii="Courier New" w:hAnsi="Courier New" w:cs="Courier New"/>
+        <w:rFonts w:ascii="Courier New" w:hAnsi="Courier New" w:cs="Courier New" w:hint="default"/>
       </w:rPr>
     </w:lvl>
     <w:lvl w:ilvl="8">
@@ -3011,7 +2899,7 @@
         <w:ind w:left="7200" w:hanging="360"/>
       </w:pPr>
       <w:rPr>
-        <w:rFonts w:hint="default" w:ascii="Wingdings" w:hAnsi="Wingdings"/>
+        <w:rFonts w:ascii="Wingdings" w:hAnsi="Wingdings" w:hint="default"/>
       </w:rPr>
     </w:lvl>
   </w:abstractNum>
@@ -3027,7 +2915,7 @@
         <w:ind w:left="720" w:hanging="360"/>
       </w:pPr>
       <w:rPr>
-        <w:rFonts w:hint="default" w:ascii="Arial" w:hAnsi="Arial" w:eastAsia="Arial" w:cs="Arial"/>
+        <w:rFonts w:ascii="Arial" w:eastAsia="Arial" w:hAnsi="Arial" w:cs="Arial" w:hint="default"/>
       </w:rPr>
     </w:lvl>
     <w:lvl w:ilvl="1" w:tplc="0C090003" w:tentative="1">
@@ -3039,7 +2927,7 @@
         <w:ind w:left="1440" w:hanging="360"/>
       </w:pPr>
       <w:rPr>
-        <w:rFonts w:hint="default" w:ascii="Courier New" w:hAnsi="Courier New" w:cs="Courier New"/>
+        <w:rFonts w:ascii="Courier New" w:hAnsi="Courier New" w:cs="Courier New" w:hint="default"/>
       </w:rPr>
     </w:lvl>
     <w:lvl w:ilvl="2" w:tplc="0C090005" w:tentative="1">
@@ -3051,7 +2939,7 @@
         <w:ind w:left="2160" w:hanging="360"/>
       </w:pPr>
       <w:rPr>
-        <w:rFonts w:hint="default" w:ascii="Wingdings" w:hAnsi="Wingdings"/>
+        <w:rFonts w:ascii="Wingdings" w:hAnsi="Wingdings" w:hint="default"/>
       </w:rPr>
     </w:lvl>
     <w:lvl w:ilvl="3" w:tplc="0C090001" w:tentative="1">
@@ -3063,7 +2951,7 @@
         <w:ind w:left="2880" w:hanging="360"/>
       </w:pPr>
       <w:rPr>
-        <w:rFonts w:hint="default" w:ascii="Symbol" w:hAnsi="Symbol"/>
+        <w:rFonts w:ascii="Symbol" w:hAnsi="Symbol" w:hint="default"/>
       </w:rPr>
     </w:lvl>
     <w:lvl w:ilvl="4" w:tplc="0C090003" w:tentative="1">
@@ -3075,7 +2963,7 @@
         <w:ind w:left="3600" w:hanging="360"/>
       </w:pPr>
       <w:rPr>
-        <w:rFonts w:hint="default" w:ascii="Courier New" w:hAnsi="Courier New" w:cs="Courier New"/>
+        <w:rFonts w:ascii="Courier New" w:hAnsi="Courier New" w:cs="Courier New" w:hint="default"/>
       </w:rPr>
     </w:lvl>
     <w:lvl w:ilvl="5" w:tplc="0C090005" w:tentative="1">
@@ -3087,7 +2975,7 @@
         <w:ind w:left="4320" w:hanging="360"/>
       </w:pPr>
       <w:rPr>
-        <w:rFonts w:hint="default" w:ascii="Wingdings" w:hAnsi="Wingdings"/>
+        <w:rFonts w:ascii="Wingdings" w:hAnsi="Wingdings" w:hint="default"/>
       </w:rPr>
     </w:lvl>
     <w:lvl w:ilvl="6" w:tplc="0C090001" w:tentative="1">
@@ -3099,7 +2987,7 @@
         <w:ind w:left="5040" w:hanging="360"/>
       </w:pPr>
       <w:rPr>
-        <w:rFonts w:hint="default" w:ascii="Symbol" w:hAnsi="Symbol"/>
+        <w:rFonts w:ascii="Symbol" w:hAnsi="Symbol" w:hint="default"/>
       </w:rPr>
     </w:lvl>
     <w:lvl w:ilvl="7" w:tplc="0C090003" w:tentative="1">
@@ -3111,7 +2999,7 @@
         <w:ind w:left="5760" w:hanging="360"/>
       </w:pPr>
       <w:rPr>
-        <w:rFonts w:hint="default" w:ascii="Courier New" w:hAnsi="Courier New" w:cs="Courier New"/>
+        <w:rFonts w:ascii="Courier New" w:hAnsi="Courier New" w:cs="Courier New" w:hint="default"/>
       </w:rPr>
     </w:lvl>
     <w:lvl w:ilvl="8" w:tplc="0C090005" w:tentative="1">
@@ -3123,7 +3011,7 @@
         <w:ind w:left="6480" w:hanging="360"/>
       </w:pPr>
       <w:rPr>
-        <w:rFonts w:hint="default" w:ascii="Wingdings" w:hAnsi="Wingdings"/>
+        <w:rFonts w:ascii="Wingdings" w:hAnsi="Wingdings" w:hint="default"/>
       </w:rPr>
     </w:lvl>
   </w:abstractNum>
@@ -3253,7 +3141,7 @@
         <w:ind w:left="720" w:hanging="360"/>
       </w:pPr>
       <w:rPr>
-        <w:rFonts w:hint="default" w:ascii="Symbol" w:hAnsi="Symbol"/>
+        <w:rFonts w:ascii="Symbol" w:hAnsi="Symbol" w:hint="default"/>
       </w:rPr>
     </w:lvl>
     <w:lvl w:ilvl="1" w:tplc="10E8E736">
@@ -3265,7 +3153,7 @@
         <w:ind w:left="1440" w:hanging="360"/>
       </w:pPr>
       <w:rPr>
-        <w:rFonts w:hint="default" w:ascii="Courier New" w:hAnsi="Courier New"/>
+        <w:rFonts w:ascii="Courier New" w:hAnsi="Courier New" w:hint="default"/>
       </w:rPr>
     </w:lvl>
     <w:lvl w:ilvl="2" w:tplc="B914EB0E">
@@ -3277,7 +3165,7 @@
         <w:ind w:left="2160" w:hanging="360"/>
       </w:pPr>
       <w:rPr>
-        <w:rFonts w:hint="default" w:ascii="Wingdings" w:hAnsi="Wingdings"/>
+        <w:rFonts w:ascii="Wingdings" w:hAnsi="Wingdings" w:hint="default"/>
       </w:rPr>
     </w:lvl>
     <w:lvl w:ilvl="3" w:tplc="2A1848DE">
@@ -3289,7 +3177,7 @@
         <w:ind w:left="2880" w:hanging="360"/>
       </w:pPr>
       <w:rPr>
-        <w:rFonts w:hint="default" w:ascii="Symbol" w:hAnsi="Symbol"/>
+        <w:rFonts w:ascii="Symbol" w:hAnsi="Symbol" w:hint="default"/>
       </w:rPr>
     </w:lvl>
     <w:lvl w:ilvl="4" w:tplc="FE2EC1E6">
@@ -3301,7 +3189,7 @@
         <w:ind w:left="3600" w:hanging="360"/>
       </w:pPr>
       <w:rPr>
-        <w:rFonts w:hint="default" w:ascii="Courier New" w:hAnsi="Courier New"/>
+        <w:rFonts w:ascii="Courier New" w:hAnsi="Courier New" w:hint="default"/>
       </w:rPr>
     </w:lvl>
     <w:lvl w:ilvl="5" w:tplc="4F6C3988">
@@ -3313,7 +3201,7 @@
         <w:ind w:left="4320" w:hanging="360"/>
       </w:pPr>
       <w:rPr>
-        <w:rFonts w:hint="default" w:ascii="Wingdings" w:hAnsi="Wingdings"/>
+        <w:rFonts w:ascii="Wingdings" w:hAnsi="Wingdings" w:hint="default"/>
       </w:rPr>
     </w:lvl>
     <w:lvl w:ilvl="6" w:tplc="76D41516">
@@ -3325,7 +3213,7 @@
         <w:ind w:left="5040" w:hanging="360"/>
       </w:pPr>
       <w:rPr>
-        <w:rFonts w:hint="default" w:ascii="Symbol" w:hAnsi="Symbol"/>
+        <w:rFonts w:ascii="Symbol" w:hAnsi="Symbol" w:hint="default"/>
       </w:rPr>
     </w:lvl>
     <w:lvl w:ilvl="7" w:tplc="4D120C1A">
@@ -3337,7 +3225,7 @@
         <w:ind w:left="5760" w:hanging="360"/>
       </w:pPr>
       <w:rPr>
-        <w:rFonts w:hint="default" w:ascii="Courier New" w:hAnsi="Courier New"/>
+        <w:rFonts w:ascii="Courier New" w:hAnsi="Courier New" w:hint="default"/>
       </w:rPr>
     </w:lvl>
     <w:lvl w:ilvl="8" w:tplc="A83EDD9C">
@@ -3349,7 +3237,7 @@
         <w:ind w:left="6480" w:hanging="360"/>
       </w:pPr>
       <w:rPr>
-        <w:rFonts w:hint="default" w:ascii="Wingdings" w:hAnsi="Wingdings"/>
+        <w:rFonts w:ascii="Wingdings" w:hAnsi="Wingdings" w:hint="default"/>
       </w:rPr>
     </w:lvl>
   </w:abstractNum>
@@ -3369,7 +3257,7 @@
         <w:ind w:left="360" w:hanging="360"/>
       </w:pPr>
       <w:rPr>
-        <w:rFonts w:hint="default" w:ascii="Symbol" w:hAnsi="Symbol"/>
+        <w:rFonts w:ascii="Symbol" w:hAnsi="Symbol" w:hint="default"/>
       </w:rPr>
     </w:lvl>
   </w:abstractNum>
@@ -3502,7 +3390,7 @@
         <w:ind w:left="360" w:hanging="360"/>
       </w:pPr>
       <w:rPr>
-        <w:rFonts w:hint="default" w:ascii="Symbol" w:hAnsi="Symbol"/>
+        <w:rFonts w:ascii="Symbol" w:hAnsi="Symbol" w:hint="default"/>
       </w:rPr>
     </w:lvl>
   </w:abstractNum>
@@ -3522,7 +3410,7 @@
         <w:ind w:left="360" w:hanging="360"/>
       </w:pPr>
       <w:rPr>
-        <w:rFonts w:hint="default" w:ascii="Symbol" w:hAnsi="Symbol"/>
+        <w:rFonts w:ascii="Symbol" w:hAnsi="Symbol" w:hint="default"/>
       </w:rPr>
     </w:lvl>
   </w:abstractNum>
@@ -3542,7 +3430,7 @@
         <w:ind w:left="360" w:hanging="360"/>
       </w:pPr>
       <w:rPr>
-        <w:rFonts w:hint="default" w:ascii="Symbol" w:hAnsi="Symbol"/>
+        <w:rFonts w:ascii="Symbol" w:hAnsi="Symbol" w:hint="default"/>
       </w:rPr>
     </w:lvl>
   </w:abstractNum>
@@ -3562,7 +3450,7 @@
         <w:ind w:left="360" w:hanging="360"/>
       </w:pPr>
       <w:rPr>
-        <w:rFonts w:hint="default" w:ascii="Symbol" w:hAnsi="Symbol"/>
+        <w:rFonts w:ascii="Symbol" w:hAnsi="Symbol" w:hint="default"/>
       </w:rPr>
     </w:lvl>
   </w:abstractNum>
@@ -3582,7 +3470,7 @@
         <w:ind w:left="360" w:hanging="360"/>
       </w:pPr>
       <w:rPr>
-        <w:rFonts w:hint="default" w:ascii="Symbol" w:hAnsi="Symbol"/>
+        <w:rFonts w:ascii="Symbol" w:hAnsi="Symbol" w:hint="default"/>
       </w:rPr>
     </w:lvl>
   </w:abstractNum>
@@ -3715,7 +3603,7 @@
         <w:ind w:left="360" w:hanging="360"/>
       </w:pPr>
       <w:rPr>
-        <w:rFonts w:hint="default" w:ascii="Symbol" w:hAnsi="Symbol"/>
+        <w:rFonts w:ascii="Symbol" w:hAnsi="Symbol" w:hint="default"/>
       </w:rPr>
     </w:lvl>
   </w:abstractNum>
@@ -3735,7 +3623,7 @@
         <w:ind w:left="720" w:hanging="360"/>
       </w:pPr>
       <w:rPr>
-        <w:rFonts w:hint="default" w:ascii="Symbol" w:hAnsi="Symbol"/>
+        <w:rFonts w:ascii="Symbol" w:hAnsi="Symbol" w:hint="default"/>
       </w:rPr>
     </w:lvl>
     <w:lvl w:ilvl="1" w:tplc="04090003" w:tentative="1">
@@ -3750,7 +3638,7 @@
         <w:ind w:left="1440" w:hanging="360"/>
       </w:pPr>
       <w:rPr>
-        <w:rFonts w:hint="default" w:ascii="Courier New" w:hAnsi="Courier New" w:cs="Courier New"/>
+        <w:rFonts w:ascii="Courier New" w:hAnsi="Courier New" w:cs="Courier New" w:hint="default"/>
       </w:rPr>
     </w:lvl>
     <w:lvl w:ilvl="2" w:tplc="04090005" w:tentative="1">
@@ -3765,7 +3653,7 @@
         <w:ind w:left="2160" w:hanging="360"/>
       </w:pPr>
       <w:rPr>
-        <w:rFonts w:hint="default" w:ascii="Wingdings" w:hAnsi="Wingdings"/>
+        <w:rFonts w:ascii="Wingdings" w:hAnsi="Wingdings" w:hint="default"/>
       </w:rPr>
     </w:lvl>
     <w:lvl w:ilvl="3" w:tplc="04090001" w:tentative="1">
@@ -3780,7 +3668,7 @@
         <w:ind w:left="2880" w:hanging="360"/>
       </w:pPr>
       <w:rPr>
-        <w:rFonts w:hint="default" w:ascii="Symbol" w:hAnsi="Symbol"/>
+        <w:rFonts w:ascii="Symbol" w:hAnsi="Symbol" w:hint="default"/>
       </w:rPr>
     </w:lvl>
     <w:lvl w:ilvl="4" w:tplc="04090003" w:tentative="1">
@@ -3795,7 +3683,7 @@
         <w:ind w:left="3600" w:hanging="360"/>
       </w:pPr>
       <w:rPr>
-        <w:rFonts w:hint="default" w:ascii="Courier New" w:hAnsi="Courier New" w:cs="Courier New"/>
+        <w:rFonts w:ascii="Courier New" w:hAnsi="Courier New" w:cs="Courier New" w:hint="default"/>
       </w:rPr>
     </w:lvl>
     <w:lvl w:ilvl="5" w:tplc="04090005" w:tentative="1">
@@ -3810,7 +3698,7 @@
         <w:ind w:left="4320" w:hanging="360"/>
       </w:pPr>
       <w:rPr>
-        <w:rFonts w:hint="default" w:ascii="Wingdings" w:hAnsi="Wingdings"/>
+        <w:rFonts w:ascii="Wingdings" w:hAnsi="Wingdings" w:hint="default"/>
       </w:rPr>
     </w:lvl>
     <w:lvl w:ilvl="6" w:tplc="04090001" w:tentative="1">
@@ -3825,7 +3713,7 @@
         <w:ind w:left="5040" w:hanging="360"/>
       </w:pPr>
       <w:rPr>
-        <w:rFonts w:hint="default" w:ascii="Symbol" w:hAnsi="Symbol"/>
+        <w:rFonts w:ascii="Symbol" w:hAnsi="Symbol" w:hint="default"/>
       </w:rPr>
     </w:lvl>
     <w:lvl w:ilvl="7" w:tplc="04090003" w:tentative="1">
@@ -3840,7 +3728,7 @@
         <w:ind w:left="5760" w:hanging="360"/>
       </w:pPr>
       <w:rPr>
-        <w:rFonts w:hint="default" w:ascii="Courier New" w:hAnsi="Courier New" w:cs="Courier New"/>
+        <w:rFonts w:ascii="Courier New" w:hAnsi="Courier New" w:cs="Courier New" w:hint="default"/>
       </w:rPr>
     </w:lvl>
     <w:lvl w:ilvl="8" w:tplc="04090005" w:tentative="1">
@@ -3855,7 +3743,7 @@
         <w:ind w:left="6480" w:hanging="360"/>
       </w:pPr>
       <w:rPr>
-        <w:rFonts w:hint="default" w:ascii="Wingdings" w:hAnsi="Wingdings"/>
+        <w:rFonts w:ascii="Wingdings" w:hAnsi="Wingdings" w:hint="default"/>
       </w:rPr>
     </w:lvl>
   </w:abstractNum>
@@ -3872,7 +3760,7 @@
         <w:ind w:left="720" w:hanging="360"/>
       </w:pPr>
       <w:rPr>
-        <w:rFonts w:hint="default" w:ascii="Symbol" w:hAnsi="Symbol"/>
+        <w:rFonts w:ascii="Symbol" w:hAnsi="Symbol" w:hint="default"/>
       </w:rPr>
     </w:lvl>
     <w:lvl w:ilvl="1" w:tplc="DF08F252">
@@ -3884,7 +3772,7 @@
         <w:ind w:left="1440" w:hanging="360"/>
       </w:pPr>
       <w:rPr>
-        <w:rFonts w:hint="default" w:ascii="Courier New" w:hAnsi="Courier New"/>
+        <w:rFonts w:ascii="Courier New" w:hAnsi="Courier New" w:hint="default"/>
       </w:rPr>
     </w:lvl>
     <w:lvl w:ilvl="2" w:tplc="CA7A5D60">
@@ -3896,7 +3784,7 @@
         <w:ind w:left="2160" w:hanging="360"/>
       </w:pPr>
       <w:rPr>
-        <w:rFonts w:hint="default" w:ascii="Wingdings" w:hAnsi="Wingdings"/>
+        <w:rFonts w:ascii="Wingdings" w:hAnsi="Wingdings" w:hint="default"/>
       </w:rPr>
     </w:lvl>
     <w:lvl w:ilvl="3" w:tplc="C7662AFC">
@@ -3908,7 +3796,7 @@
         <w:ind w:left="2880" w:hanging="360"/>
       </w:pPr>
       <w:rPr>
-        <w:rFonts w:hint="default" w:ascii="Symbol" w:hAnsi="Symbol"/>
+        <w:rFonts w:ascii="Symbol" w:hAnsi="Symbol" w:hint="default"/>
       </w:rPr>
     </w:lvl>
     <w:lvl w:ilvl="4" w:tplc="7076C9CE">
@@ -3920,7 +3808,7 @@
         <w:ind w:left="3600" w:hanging="360"/>
       </w:pPr>
       <w:rPr>
-        <w:rFonts w:hint="default" w:ascii="Courier New" w:hAnsi="Courier New"/>
+        <w:rFonts w:ascii="Courier New" w:hAnsi="Courier New" w:hint="default"/>
       </w:rPr>
     </w:lvl>
     <w:lvl w:ilvl="5" w:tplc="9272A1E4">
@@ -3932,7 +3820,7 @@
         <w:ind w:left="4320" w:hanging="360"/>
       </w:pPr>
       <w:rPr>
-        <w:rFonts w:hint="default" w:ascii="Wingdings" w:hAnsi="Wingdings"/>
+        <w:rFonts w:ascii="Wingdings" w:hAnsi="Wingdings" w:hint="default"/>
       </w:rPr>
     </w:lvl>
     <w:lvl w:ilvl="6" w:tplc="2DDEE5BA">
@@ -3944,7 +3832,7 @@
         <w:ind w:left="5040" w:hanging="360"/>
       </w:pPr>
       <w:rPr>
-        <w:rFonts w:hint="default" w:ascii="Symbol" w:hAnsi="Symbol"/>
+        <w:rFonts w:ascii="Symbol" w:hAnsi="Symbol" w:hint="default"/>
       </w:rPr>
     </w:lvl>
     <w:lvl w:ilvl="7" w:tplc="A2AC4BCE">
@@ -3956,7 +3844,7 @@
         <w:ind w:left="5760" w:hanging="360"/>
       </w:pPr>
       <w:rPr>
-        <w:rFonts w:hint="default" w:ascii="Courier New" w:hAnsi="Courier New"/>
+        <w:rFonts w:ascii="Courier New" w:hAnsi="Courier New" w:hint="default"/>
       </w:rPr>
     </w:lvl>
     <w:lvl w:ilvl="8" w:tplc="8FD20F3E">
@@ -3968,7 +3856,7 @@
         <w:ind w:left="6480" w:hanging="360"/>
       </w:pPr>
       <w:rPr>
-        <w:rFonts w:hint="default" w:ascii="Wingdings" w:hAnsi="Wingdings"/>
+        <w:rFonts w:ascii="Wingdings" w:hAnsi="Wingdings" w:hint="default"/>
       </w:rPr>
     </w:lvl>
   </w:abstractNum>
@@ -3988,7 +3876,7 @@
         <w:ind w:left="720" w:hanging="360"/>
       </w:pPr>
       <w:rPr>
-        <w:rFonts w:hint="default" w:ascii="Symbol" w:hAnsi="Symbol"/>
+        <w:rFonts w:ascii="Symbol" w:hAnsi="Symbol" w:hint="default"/>
       </w:rPr>
     </w:lvl>
     <w:lvl w:ilvl="1" w:tplc="04090003" w:tentative="1">
@@ -4003,7 +3891,7 @@
         <w:ind w:left="1440" w:hanging="360"/>
       </w:pPr>
       <w:rPr>
-        <w:rFonts w:hint="default" w:ascii="Courier New" w:hAnsi="Courier New"/>
+        <w:rFonts w:ascii="Courier New" w:hAnsi="Courier New" w:hint="default"/>
       </w:rPr>
     </w:lvl>
     <w:lvl w:ilvl="2" w:tplc="04090005" w:tentative="1">
@@ -4018,7 +3906,7 @@
         <w:ind w:left="2160" w:hanging="360"/>
       </w:pPr>
       <w:rPr>
-        <w:rFonts w:hint="default" w:ascii="Wingdings" w:hAnsi="Wingdings"/>
+        <w:rFonts w:ascii="Wingdings" w:hAnsi="Wingdings" w:hint="default"/>
       </w:rPr>
     </w:lvl>
     <w:lvl w:ilvl="3" w:tplc="04090001" w:tentative="1">
@@ -4033,7 +3921,7 @@
         <w:ind w:left="2880" w:hanging="360"/>
       </w:pPr>
       <w:rPr>
-        <w:rFonts w:hint="default" w:ascii="Symbol" w:hAnsi="Symbol"/>
+        <w:rFonts w:ascii="Symbol" w:hAnsi="Symbol" w:hint="default"/>
       </w:rPr>
     </w:lvl>
     <w:lvl w:ilvl="4" w:tplc="04090003" w:tentative="1">
@@ -4048,7 +3936,7 @@
         <w:ind w:left="3600" w:hanging="360"/>
       </w:pPr>
       <w:rPr>
-        <w:rFonts w:hint="default" w:ascii="Courier New" w:hAnsi="Courier New"/>
+        <w:rFonts w:ascii="Courier New" w:hAnsi="Courier New" w:hint="default"/>
       </w:rPr>
     </w:lvl>
     <w:lvl w:ilvl="5" w:tplc="04090005" w:tentative="1">
@@ -4063,7 +3951,7 @@
         <w:ind w:left="4320" w:hanging="360"/>
       </w:pPr>
       <w:rPr>
-        <w:rFonts w:hint="default" w:ascii="Wingdings" w:hAnsi="Wingdings"/>
+        <w:rFonts w:ascii="Wingdings" w:hAnsi="Wingdings" w:hint="default"/>
       </w:rPr>
     </w:lvl>
     <w:lvl w:ilvl="6" w:tplc="04090001" w:tentative="1">
@@ -4078,7 +3966,7 @@
         <w:ind w:left="5040" w:hanging="360"/>
       </w:pPr>
       <w:rPr>
-        <w:rFonts w:hint="default" w:ascii="Symbol" w:hAnsi="Symbol"/>
+        <w:rFonts w:ascii="Symbol" w:hAnsi="Symbol" w:hint="default"/>
       </w:rPr>
     </w:lvl>
     <w:lvl w:ilvl="7" w:tplc="04090003" w:tentative="1">
@@ -4093,7 +3981,7 @@
         <w:ind w:left="5760" w:hanging="360"/>
       </w:pPr>
       <w:rPr>
-        <w:rFonts w:hint="default" w:ascii="Courier New" w:hAnsi="Courier New"/>
+        <w:rFonts w:ascii="Courier New" w:hAnsi="Courier New" w:hint="default"/>
       </w:rPr>
     </w:lvl>
     <w:lvl w:ilvl="8" w:tplc="04090005" w:tentative="1">
@@ -4108,7 +3996,7 @@
         <w:ind w:left="6480" w:hanging="360"/>
       </w:pPr>
       <w:rPr>
-        <w:rFonts w:hint="default" w:ascii="Wingdings" w:hAnsi="Wingdings"/>
+        <w:rFonts w:ascii="Wingdings" w:hAnsi="Wingdings" w:hint="default"/>
       </w:rPr>
     </w:lvl>
   </w:abstractNum>
@@ -4128,7 +4016,7 @@
         <w:ind w:left="720" w:hanging="360"/>
       </w:pPr>
       <w:rPr>
-        <w:rFonts w:hint="default" w:ascii="Symbol" w:hAnsi="Symbol"/>
+        <w:rFonts w:ascii="Symbol" w:hAnsi="Symbol" w:hint="default"/>
       </w:rPr>
     </w:lvl>
     <w:lvl w:ilvl="1" w:tplc="04090003" w:tentative="1">
@@ -4143,7 +4031,7 @@
         <w:ind w:left="1440" w:hanging="360"/>
       </w:pPr>
       <w:rPr>
-        <w:rFonts w:hint="default" w:ascii="Courier New" w:hAnsi="Courier New" w:cs="Courier New"/>
+        <w:rFonts w:ascii="Courier New" w:hAnsi="Courier New" w:cs="Courier New" w:hint="default"/>
       </w:rPr>
     </w:lvl>
     <w:lvl w:ilvl="2" w:tplc="04090005" w:tentative="1">
@@ -4158,7 +4046,7 @@
         <w:ind w:left="2160" w:hanging="360"/>
       </w:pPr>
       <w:rPr>
-        <w:rFonts w:hint="default" w:ascii="Wingdings" w:hAnsi="Wingdings"/>
+        <w:rFonts w:ascii="Wingdings" w:hAnsi="Wingdings" w:hint="default"/>
       </w:rPr>
     </w:lvl>
     <w:lvl w:ilvl="3" w:tplc="04090001" w:tentative="1">
@@ -4173,7 +4061,7 @@
         <w:ind w:left="2880" w:hanging="360"/>
       </w:pPr>
       <w:rPr>
-        <w:rFonts w:hint="default" w:ascii="Symbol" w:hAnsi="Symbol"/>
+        <w:rFonts w:ascii="Symbol" w:hAnsi="Symbol" w:hint="default"/>
       </w:rPr>
     </w:lvl>
     <w:lvl w:ilvl="4" w:tplc="04090003" w:tentative="1">
@@ -4188,7 +4076,7 @@
         <w:ind w:left="3600" w:hanging="360"/>
       </w:pPr>
       <w:rPr>
-        <w:rFonts w:hint="default" w:ascii="Courier New" w:hAnsi="Courier New" w:cs="Courier New"/>
+        <w:rFonts w:ascii="Courier New" w:hAnsi="Courier New" w:cs="Courier New" w:hint="default"/>
       </w:rPr>
     </w:lvl>
     <w:lvl w:ilvl="5" w:tplc="04090005" w:tentative="1">
@@ -4203,7 +4091,7 @@
         <w:ind w:left="4320" w:hanging="360"/>
       </w:pPr>
       <w:rPr>
-        <w:rFonts w:hint="default" w:ascii="Wingdings" w:hAnsi="Wingdings"/>
+        <w:rFonts w:ascii="Wingdings" w:hAnsi="Wingdings" w:hint="default"/>
       </w:rPr>
     </w:lvl>
     <w:lvl w:ilvl="6" w:tplc="04090001" w:tentative="1">
@@ -4218,7 +4106,7 @@
         <w:ind w:left="5040" w:hanging="360"/>
       </w:pPr>
       <w:rPr>
-        <w:rFonts w:hint="default" w:ascii="Symbol" w:hAnsi="Symbol"/>
+        <w:rFonts w:ascii="Symbol" w:hAnsi="Symbol" w:hint="default"/>
       </w:rPr>
     </w:lvl>
     <w:lvl w:ilvl="7" w:tplc="04090003" w:tentative="1">
@@ -4233,7 +4121,7 @@
         <w:ind w:left="5760" w:hanging="360"/>
       </w:pPr>
       <w:rPr>
-        <w:rFonts w:hint="default" w:ascii="Courier New" w:hAnsi="Courier New" w:cs="Courier New"/>
+        <w:rFonts w:ascii="Courier New" w:hAnsi="Courier New" w:cs="Courier New" w:hint="default"/>
       </w:rPr>
     </w:lvl>
     <w:lvl w:ilvl="8" w:tplc="04090005" w:tentative="1">
@@ -4248,7 +4136,7 @@
         <w:ind w:left="6480" w:hanging="360"/>
       </w:pPr>
       <w:rPr>
-        <w:rFonts w:hint="default" w:ascii="Wingdings" w:hAnsi="Wingdings"/>
+        <w:rFonts w:ascii="Wingdings" w:hAnsi="Wingdings" w:hint="default"/>
       </w:rPr>
     </w:lvl>
   </w:abstractNum>
@@ -4268,7 +4156,7 @@
         <w:ind w:left="360" w:hanging="360"/>
       </w:pPr>
       <w:rPr>
-        <w:rFonts w:hint="default" w:ascii="Symbol" w:hAnsi="Symbol"/>
+        <w:rFonts w:ascii="Symbol" w:hAnsi="Symbol" w:hint="default"/>
       </w:rPr>
     </w:lvl>
   </w:abstractNum>
@@ -4288,7 +4176,7 @@
         <w:ind w:left="720" w:hanging="360"/>
       </w:pPr>
       <w:rPr>
-        <w:rFonts w:hint="default" w:ascii="Symbol" w:hAnsi="Symbol"/>
+        <w:rFonts w:ascii="Symbol" w:hAnsi="Symbol" w:hint="default"/>
       </w:rPr>
     </w:lvl>
     <w:lvl w:ilvl="1">
@@ -4303,7 +4191,7 @@
         <w:ind w:left="1440" w:hanging="360"/>
       </w:pPr>
       <w:rPr>
-        <w:rFonts w:hint="default" w:ascii="Courier New" w:hAnsi="Courier New" w:cs="Courier New"/>
+        <w:rFonts w:ascii="Courier New" w:hAnsi="Courier New" w:cs="Courier New" w:hint="default"/>
       </w:rPr>
     </w:lvl>
     <w:lvl w:ilvl="2">
@@ -4318,7 +4206,7 @@
         <w:ind w:left="2160" w:hanging="360"/>
       </w:pPr>
       <w:rPr>
-        <w:rFonts w:hint="default" w:ascii="Wingdings" w:hAnsi="Wingdings"/>
+        <w:rFonts w:ascii="Wingdings" w:hAnsi="Wingdings" w:hint="default"/>
       </w:rPr>
     </w:lvl>
     <w:lvl w:ilvl="3">
@@ -4333,7 +4221,7 @@
         <w:ind w:left="2880" w:hanging="360"/>
       </w:pPr>
       <w:rPr>
-        <w:rFonts w:hint="default" w:ascii="Symbol" w:hAnsi="Symbol"/>
+        <w:rFonts w:ascii="Symbol" w:hAnsi="Symbol" w:hint="default"/>
       </w:rPr>
     </w:lvl>
     <w:lvl w:ilvl="4">
@@ -4348,7 +4236,7 @@
         <w:ind w:left="3600" w:hanging="360"/>
       </w:pPr>
       <w:rPr>
-        <w:rFonts w:hint="default" w:ascii="Courier New" w:hAnsi="Courier New" w:cs="Courier New"/>
+        <w:rFonts w:ascii="Courier New" w:hAnsi="Courier New" w:cs="Courier New" w:hint="default"/>
       </w:rPr>
     </w:lvl>
     <w:lvl w:ilvl="5">
@@ -4363,7 +4251,7 @@
         <w:ind w:left="4320" w:hanging="360"/>
       </w:pPr>
       <w:rPr>
-        <w:rFonts w:hint="default" w:ascii="Wingdings" w:hAnsi="Wingdings"/>
+        <w:rFonts w:ascii="Wingdings" w:hAnsi="Wingdings" w:hint="default"/>
       </w:rPr>
     </w:lvl>
     <w:lvl w:ilvl="6">
@@ -4378,7 +4266,7 @@
         <w:ind w:left="5040" w:hanging="360"/>
       </w:pPr>
       <w:rPr>
-        <w:rFonts w:hint="default" w:ascii="Symbol" w:hAnsi="Symbol"/>
+        <w:rFonts w:ascii="Symbol" w:hAnsi="Symbol" w:hint="default"/>
       </w:rPr>
     </w:lvl>
     <w:lvl w:ilvl="7">
@@ -4393,7 +4281,7 @@
         <w:ind w:left="5760" w:hanging="360"/>
       </w:pPr>
       <w:rPr>
-        <w:rFonts w:hint="default" w:ascii="Courier New" w:hAnsi="Courier New" w:cs="Courier New"/>
+        <w:rFonts w:ascii="Courier New" w:hAnsi="Courier New" w:cs="Courier New" w:hint="default"/>
       </w:rPr>
     </w:lvl>
     <w:lvl w:ilvl="8">
@@ -4408,7 +4296,7 @@
         <w:ind w:left="6480" w:hanging="360"/>
       </w:pPr>
       <w:rPr>
-        <w:rFonts w:hint="default" w:ascii="Wingdings" w:hAnsi="Wingdings"/>
+        <w:rFonts w:ascii="Wingdings" w:hAnsi="Wingdings" w:hint="default"/>
       </w:rPr>
     </w:lvl>
   </w:abstractNum>
@@ -4428,7 +4316,7 @@
         <w:ind w:left="360" w:hanging="360"/>
       </w:pPr>
       <w:rPr>
-        <w:rFonts w:hint="default" w:ascii="Symbol" w:hAnsi="Symbol"/>
+        <w:rFonts w:ascii="Symbol" w:hAnsi="Symbol" w:hint="default"/>
       </w:rPr>
     </w:lvl>
   </w:abstractNum>
@@ -4448,7 +4336,7 @@
         <w:ind w:left="1440" w:hanging="360"/>
       </w:pPr>
       <w:rPr>
-        <w:rFonts w:hint="default" w:ascii="Wingdings" w:hAnsi="Wingdings"/>
+        <w:rFonts w:ascii="Wingdings" w:hAnsi="Wingdings" w:hint="default"/>
       </w:rPr>
     </w:lvl>
     <w:lvl w:ilvl="1" w:tplc="04090003" w:tentative="1">
@@ -4463,7 +4351,7 @@
         <w:ind w:left="2160" w:hanging="360"/>
       </w:pPr>
       <w:rPr>
-        <w:rFonts w:hint="default" w:ascii="Courier New" w:hAnsi="Courier New" w:cs="Courier New"/>
+        <w:rFonts w:ascii="Courier New" w:hAnsi="Courier New" w:cs="Courier New" w:hint="default"/>
       </w:rPr>
     </w:lvl>
     <w:lvl w:ilvl="2" w:tplc="04090005" w:tentative="1">
@@ -4478,7 +4366,7 @@
         <w:ind w:left="2880" w:hanging="360"/>
       </w:pPr>
       <w:rPr>
-        <w:rFonts w:hint="default" w:ascii="Wingdings" w:hAnsi="Wingdings"/>
+        <w:rFonts w:ascii="Wingdings" w:hAnsi="Wingdings" w:hint="default"/>
       </w:rPr>
     </w:lvl>
     <w:lvl w:ilvl="3" w:tplc="04090001" w:tentative="1">
@@ -4493,7 +4381,7 @@
         <w:ind w:left="3600" w:hanging="360"/>
       </w:pPr>
       <w:rPr>
-        <w:rFonts w:hint="default" w:ascii="Symbol" w:hAnsi="Symbol"/>
+        <w:rFonts w:ascii="Symbol" w:hAnsi="Symbol" w:hint="default"/>
       </w:rPr>
     </w:lvl>
     <w:lvl w:ilvl="4" w:tplc="04090003" w:tentative="1">
@@ -4508,7 +4396,7 @@
         <w:ind w:left="4320" w:hanging="360"/>
       </w:pPr>
       <w:rPr>
-        <w:rFonts w:hint="default" w:ascii="Courier New" w:hAnsi="Courier New" w:cs="Courier New"/>
+        <w:rFonts w:ascii="Courier New" w:hAnsi="Courier New" w:cs="Courier New" w:hint="default"/>
       </w:rPr>
     </w:lvl>
     <w:lvl w:ilvl="5" w:tplc="04090005" w:tentative="1">
@@ -4523,7 +4411,7 @@
         <w:ind w:left="5040" w:hanging="360"/>
       </w:pPr>
       <w:rPr>
-        <w:rFonts w:hint="default" w:ascii="Wingdings" w:hAnsi="Wingdings"/>
+        <w:rFonts w:ascii="Wingdings" w:hAnsi="Wingdings" w:hint="default"/>
       </w:rPr>
     </w:lvl>
     <w:lvl w:ilvl="6" w:tplc="04090001" w:tentative="1">
@@ -4538,7 +4426,7 @@
         <w:ind w:left="5760" w:hanging="360"/>
       </w:pPr>
       <w:rPr>
-        <w:rFonts w:hint="default" w:ascii="Symbol" w:hAnsi="Symbol"/>
+        <w:rFonts w:ascii="Symbol" w:hAnsi="Symbol" w:hint="default"/>
       </w:rPr>
     </w:lvl>
     <w:lvl w:ilvl="7" w:tplc="04090003" w:tentative="1">
@@ -4553,7 +4441,7 @@
         <w:ind w:left="6480" w:hanging="360"/>
       </w:pPr>
       <w:rPr>
-        <w:rFonts w:hint="default" w:ascii="Courier New" w:hAnsi="Courier New" w:cs="Courier New"/>
+        <w:rFonts w:ascii="Courier New" w:hAnsi="Courier New" w:cs="Courier New" w:hint="default"/>
       </w:rPr>
     </w:lvl>
     <w:lvl w:ilvl="8" w:tplc="04090005" w:tentative="1">
@@ -4568,7 +4456,7 @@
         <w:ind w:left="7200" w:hanging="360"/>
       </w:pPr>
       <w:rPr>
-        <w:rFonts w:hint="default" w:ascii="Wingdings" w:hAnsi="Wingdings"/>
+        <w:rFonts w:ascii="Wingdings" w:hAnsi="Wingdings" w:hint="default"/>
       </w:rPr>
     </w:lvl>
   </w:abstractNum>
@@ -4588,7 +4476,7 @@
         <w:ind w:left="360" w:hanging="360"/>
       </w:pPr>
       <w:rPr>
-        <w:rFonts w:hint="default" w:ascii="Symbol" w:hAnsi="Symbol"/>
+        <w:rFonts w:ascii="Symbol" w:hAnsi="Symbol" w:hint="default"/>
       </w:rPr>
     </w:lvl>
   </w:abstractNum>
@@ -4604,7 +4492,7 @@
         <w:ind w:left="720" w:hanging="360"/>
       </w:pPr>
       <w:rPr>
-        <w:rFonts w:hint="default" w:ascii="Arial" w:hAnsi="Arial" w:eastAsia="Arial" w:cs="Arial"/>
+        <w:rFonts w:ascii="Arial" w:eastAsia="Arial" w:hAnsi="Arial" w:cs="Arial" w:hint="default"/>
       </w:rPr>
     </w:lvl>
     <w:lvl w:ilvl="1" w:tplc="0C090003" w:tentative="1">
@@ -4616,7 +4504,7 @@
         <w:ind w:left="1440" w:hanging="360"/>
       </w:pPr>
       <w:rPr>
-        <w:rFonts w:hint="default" w:ascii="Courier New" w:hAnsi="Courier New" w:cs="Courier New"/>
+        <w:rFonts w:ascii="Courier New" w:hAnsi="Courier New" w:cs="Courier New" w:hint="default"/>
       </w:rPr>
     </w:lvl>
     <w:lvl w:ilvl="2" w:tplc="0C090005" w:tentative="1">
@@ -4628,7 +4516,7 @@
         <w:ind w:left="2160" w:hanging="360"/>
       </w:pPr>
       <w:rPr>
-        <w:rFonts w:hint="default" w:ascii="Wingdings" w:hAnsi="Wingdings"/>
+        <w:rFonts w:ascii="Wingdings" w:hAnsi="Wingdings" w:hint="default"/>
       </w:rPr>
     </w:lvl>
     <w:lvl w:ilvl="3" w:tplc="0C090001" w:tentative="1">
@@ -4640,7 +4528,7 @@
         <w:ind w:left="2880" w:hanging="360"/>
       </w:pPr>
       <w:rPr>
-        <w:rFonts w:hint="default" w:ascii="Symbol" w:hAnsi="Symbol"/>
+        <w:rFonts w:ascii="Symbol" w:hAnsi="Symbol" w:hint="default"/>
       </w:rPr>
     </w:lvl>
     <w:lvl w:ilvl="4" w:tplc="0C090003" w:tentative="1">
@@ -4652,7 +4540,7 @@
         <w:ind w:left="3600" w:hanging="360"/>
       </w:pPr>
       <w:rPr>
-        <w:rFonts w:hint="default" w:ascii="Courier New" w:hAnsi="Courier New" w:cs="Courier New"/>
+        <w:rFonts w:ascii="Courier New" w:hAnsi="Courier New" w:cs="Courier New" w:hint="default"/>
       </w:rPr>
     </w:lvl>
     <w:lvl w:ilvl="5" w:tplc="0C090005" w:tentative="1">
@@ -4664,7 +4552,7 @@
         <w:ind w:left="4320" w:hanging="360"/>
       </w:pPr>
       <w:rPr>
-        <w:rFonts w:hint="default" w:ascii="Wingdings" w:hAnsi="Wingdings"/>
+        <w:rFonts w:ascii="Wingdings" w:hAnsi="Wingdings" w:hint="default"/>
       </w:rPr>
     </w:lvl>
     <w:lvl w:ilvl="6" w:tplc="0C090001" w:tentative="1">
@@ -4676,7 +4564,7 @@
         <w:ind w:left="5040" w:hanging="360"/>
       </w:pPr>
       <w:rPr>
-        <w:rFonts w:hint="default" w:ascii="Symbol" w:hAnsi="Symbol"/>
+        <w:rFonts w:ascii="Symbol" w:hAnsi="Symbol" w:hint="default"/>
       </w:rPr>
     </w:lvl>
     <w:lvl w:ilvl="7" w:tplc="0C090003" w:tentative="1">
@@ -4688,7 +4576,7 @@
         <w:ind w:left="5760" w:hanging="360"/>
       </w:pPr>
       <w:rPr>
-        <w:rFonts w:hint="default" w:ascii="Courier New" w:hAnsi="Courier New" w:cs="Courier New"/>
+        <w:rFonts w:ascii="Courier New" w:hAnsi="Courier New" w:cs="Courier New" w:hint="default"/>
       </w:rPr>
     </w:lvl>
     <w:lvl w:ilvl="8" w:tplc="0C090005" w:tentative="1">
@@ -4700,7 +4588,7 @@
         <w:ind w:left="6480" w:hanging="360"/>
       </w:pPr>
       <w:rPr>
-        <w:rFonts w:hint="default" w:ascii="Wingdings" w:hAnsi="Wingdings"/>
+        <w:rFonts w:ascii="Wingdings" w:hAnsi="Wingdings" w:hint="default"/>
       </w:rPr>
     </w:lvl>
   </w:abstractNum>
@@ -4720,7 +4608,7 @@
         <w:ind w:left="720" w:hanging="360"/>
       </w:pPr>
       <w:rPr>
-        <w:rFonts w:hint="default" w:ascii="Symbol" w:hAnsi="Symbol"/>
+        <w:rFonts w:ascii="Symbol" w:hAnsi="Symbol" w:hint="default"/>
       </w:rPr>
     </w:lvl>
     <w:lvl w:ilvl="1" w:tplc="04090003">
@@ -4735,7 +4623,7 @@
         <w:ind w:left="1440" w:hanging="360"/>
       </w:pPr>
       <w:rPr>
-        <w:rFonts w:hint="default" w:ascii="Courier New" w:hAnsi="Courier New" w:cs="Courier New"/>
+        <w:rFonts w:ascii="Courier New" w:hAnsi="Courier New" w:cs="Courier New" w:hint="default"/>
       </w:rPr>
     </w:lvl>
     <w:lvl w:ilvl="2" w:tplc="04090005" w:tentative="1">
@@ -4750,7 +4638,7 @@
         <w:ind w:left="2160" w:hanging="360"/>
       </w:pPr>
       <w:rPr>
-        <w:rFonts w:hint="default" w:ascii="Wingdings" w:hAnsi="Wingdings"/>
+        <w:rFonts w:ascii="Wingdings" w:hAnsi="Wingdings" w:hint="default"/>
       </w:rPr>
     </w:lvl>
     <w:lvl w:ilvl="3" w:tplc="04090001" w:tentative="1">
@@ -4765,7 +4653,7 @@
         <w:ind w:left="2880" w:hanging="360"/>
       </w:pPr>
       <w:rPr>
-        <w:rFonts w:hint="default" w:ascii="Symbol" w:hAnsi="Symbol"/>
+        <w:rFonts w:ascii="Symbol" w:hAnsi="Symbol" w:hint="default"/>
       </w:rPr>
     </w:lvl>
     <w:lvl w:ilvl="4" w:tplc="04090003" w:tentative="1">
@@ -4780,7 +4668,7 @@
         <w:ind w:left="3600" w:hanging="360"/>
       </w:pPr>
       <w:rPr>
-        <w:rFonts w:hint="default" w:ascii="Courier New" w:hAnsi="Courier New" w:cs="Courier New"/>
+        <w:rFonts w:ascii="Courier New" w:hAnsi="Courier New" w:cs="Courier New" w:hint="default"/>
       </w:rPr>
     </w:lvl>
     <w:lvl w:ilvl="5" w:tplc="04090005" w:tentative="1">
@@ -4795,7 +4683,7 @@
         <w:ind w:left="4320" w:hanging="360"/>
       </w:pPr>
       <w:rPr>
-        <w:rFonts w:hint="default" w:ascii="Wingdings" w:hAnsi="Wingdings"/>
+        <w:rFonts w:ascii="Wingdings" w:hAnsi="Wingdings" w:hint="default"/>
       </w:rPr>
     </w:lvl>
     <w:lvl w:ilvl="6" w:tplc="04090001" w:tentative="1">
@@ -4810,7 +4698,7 @@
         <w:ind w:left="5040" w:hanging="360"/>
       </w:pPr>
       <w:rPr>
-        <w:rFonts w:hint="default" w:ascii="Symbol" w:hAnsi="Symbol"/>
+        <w:rFonts w:ascii="Symbol" w:hAnsi="Symbol" w:hint="default"/>
       </w:rPr>
     </w:lvl>
     <w:lvl w:ilvl="7" w:tplc="04090003" w:tentative="1">
@@ -4825,7 +4713,7 @@
         <w:ind w:left="5760" w:hanging="360"/>
       </w:pPr>
       <w:rPr>
-        <w:rFonts w:hint="default" w:ascii="Courier New" w:hAnsi="Courier New" w:cs="Courier New"/>
+        <w:rFonts w:ascii="Courier New" w:hAnsi="Courier New" w:cs="Courier New" w:hint="default"/>
       </w:rPr>
     </w:lvl>
     <w:lvl w:ilvl="8" w:tplc="04090005" w:tentative="1">
@@ -4840,7 +4728,7 @@
         <w:ind w:left="6480" w:hanging="360"/>
       </w:pPr>
       <w:rPr>
-        <w:rFonts w:hint="default" w:ascii="Wingdings" w:hAnsi="Wingdings"/>
+        <w:rFonts w:ascii="Wingdings" w:hAnsi="Wingdings" w:hint="default"/>
       </w:rPr>
     </w:lvl>
   </w:abstractNum>
@@ -4961,7 +4849,7 @@
         <w:ind w:left="1350" w:hanging="360"/>
       </w:pPr>
       <w:rPr>
-        <w:rFonts w:hint="default" w:ascii="Courier New" w:hAnsi="Courier New" w:cs="Courier New"/>
+        <w:rFonts w:ascii="Courier New" w:hAnsi="Courier New" w:cs="Courier New" w:hint="default"/>
       </w:rPr>
     </w:lvl>
     <w:lvl w:ilvl="2" w:tplc="04090005" w:tentative="1">
@@ -4976,7 +4864,7 @@
         <w:ind w:left="2070" w:hanging="360"/>
       </w:pPr>
       <w:rPr>
-        <w:rFonts w:hint="default" w:ascii="Wingdings" w:hAnsi="Wingdings"/>
+        <w:rFonts w:ascii="Wingdings" w:hAnsi="Wingdings" w:hint="default"/>
       </w:rPr>
     </w:lvl>
     <w:lvl w:ilvl="3" w:tplc="04090001" w:tentative="1">
@@ -4991,7 +4879,7 @@
         <w:ind w:left="2790" w:hanging="360"/>
       </w:pPr>
       <w:rPr>
-        <w:rFonts w:hint="default" w:ascii="Symbol" w:hAnsi="Symbol"/>
+        <w:rFonts w:ascii="Symbol" w:hAnsi="Symbol" w:hint="default"/>
       </w:rPr>
     </w:lvl>
     <w:lvl w:ilvl="4" w:tplc="04090003" w:tentative="1">
@@ -5006,7 +4894,7 @@
         <w:ind w:left="3510" w:hanging="360"/>
       </w:pPr>
       <w:rPr>
-        <w:rFonts w:hint="default" w:ascii="Courier New" w:hAnsi="Courier New" w:cs="Courier New"/>
+        <w:rFonts w:ascii="Courier New" w:hAnsi="Courier New" w:cs="Courier New" w:hint="default"/>
       </w:rPr>
     </w:lvl>
     <w:lvl w:ilvl="5" w:tplc="04090005" w:tentative="1">
@@ -5021,7 +4909,7 @@
         <w:ind w:left="4230" w:hanging="360"/>
       </w:pPr>
       <w:rPr>
-        <w:rFonts w:hint="default" w:ascii="Wingdings" w:hAnsi="Wingdings"/>
+        <w:rFonts w:ascii="Wingdings" w:hAnsi="Wingdings" w:hint="default"/>
       </w:rPr>
     </w:lvl>
     <w:lvl w:ilvl="6" w:tplc="04090001" w:tentative="1">
@@ -5036,7 +4924,7 @@
         <w:ind w:left="4950" w:hanging="360"/>
       </w:pPr>
       <w:rPr>
-        <w:rFonts w:hint="default" w:ascii="Symbol" w:hAnsi="Symbol"/>
+        <w:rFonts w:ascii="Symbol" w:hAnsi="Symbol" w:hint="default"/>
       </w:rPr>
     </w:lvl>
     <w:lvl w:ilvl="7" w:tplc="04090003" w:tentative="1">
@@ -5051,7 +4939,7 @@
         <w:ind w:left="5670" w:hanging="360"/>
       </w:pPr>
       <w:rPr>
-        <w:rFonts w:hint="default" w:ascii="Courier New" w:hAnsi="Courier New" w:cs="Courier New"/>
+        <w:rFonts w:ascii="Courier New" w:hAnsi="Courier New" w:cs="Courier New" w:hint="default"/>
       </w:rPr>
     </w:lvl>
     <w:lvl w:ilvl="8" w:tplc="04090005" w:tentative="1">
@@ -5066,7 +4954,7 @@
         <w:ind w:left="6390" w:hanging="360"/>
       </w:pPr>
       <w:rPr>
-        <w:rFonts w:hint="default" w:ascii="Wingdings" w:hAnsi="Wingdings"/>
+        <w:rFonts w:ascii="Wingdings" w:hAnsi="Wingdings" w:hint="default"/>
       </w:rPr>
     </w:lvl>
   </w:abstractNum>
@@ -5101,7 +4989,7 @@
         <w:ind w:left="1080" w:hanging="360"/>
       </w:pPr>
       <w:rPr>
-        <w:rFonts w:hint="default" w:ascii="Courier New" w:hAnsi="Courier New" w:cs="Courier New"/>
+        <w:rFonts w:ascii="Courier New" w:hAnsi="Courier New" w:cs="Courier New" w:hint="default"/>
       </w:rPr>
     </w:lvl>
     <w:lvl w:ilvl="2" w:tplc="04090005" w:tentative="1">
@@ -5116,7 +5004,7 @@
         <w:ind w:left="1800" w:hanging="360"/>
       </w:pPr>
       <w:rPr>
-        <w:rFonts w:hint="default" w:ascii="Wingdings" w:hAnsi="Wingdings"/>
+        <w:rFonts w:ascii="Wingdings" w:hAnsi="Wingdings" w:hint="default"/>
       </w:rPr>
     </w:lvl>
     <w:lvl w:ilvl="3" w:tplc="04090001" w:tentative="1">
@@ -5131,7 +5019,7 @@
         <w:ind w:left="2520" w:hanging="360"/>
       </w:pPr>
       <w:rPr>
-        <w:rFonts w:hint="default" w:ascii="Symbol" w:hAnsi="Symbol"/>
+        <w:rFonts w:ascii="Symbol" w:hAnsi="Symbol" w:hint="default"/>
       </w:rPr>
     </w:lvl>
     <w:lvl w:ilvl="4" w:tplc="04090003" w:tentative="1">
@@ -5146,7 +5034,7 @@
         <w:ind w:left="3240" w:hanging="360"/>
       </w:pPr>
       <w:rPr>
-        <w:rFonts w:hint="default" w:ascii="Courier New" w:hAnsi="Courier New" w:cs="Courier New"/>
+        <w:rFonts w:ascii="Courier New" w:hAnsi="Courier New" w:cs="Courier New" w:hint="default"/>
       </w:rPr>
     </w:lvl>
     <w:lvl w:ilvl="5" w:tplc="04090005" w:tentative="1">
@@ -5161,7 +5049,7 @@
         <w:ind w:left="3960" w:hanging="360"/>
       </w:pPr>
       <w:rPr>
-        <w:rFonts w:hint="default" w:ascii="Wingdings" w:hAnsi="Wingdings"/>
+        <w:rFonts w:ascii="Wingdings" w:hAnsi="Wingdings" w:hint="default"/>
       </w:rPr>
     </w:lvl>
     <w:lvl w:ilvl="6" w:tplc="04090001" w:tentative="1">
@@ -5176,7 +5064,7 @@
         <w:ind w:left="4680" w:hanging="360"/>
       </w:pPr>
       <w:rPr>
-        <w:rFonts w:hint="default" w:ascii="Symbol" w:hAnsi="Symbol"/>
+        <w:rFonts w:ascii="Symbol" w:hAnsi="Symbol" w:hint="default"/>
       </w:rPr>
     </w:lvl>
     <w:lvl w:ilvl="7" w:tplc="04090003" w:tentative="1">
@@ -5191,7 +5079,7 @@
         <w:ind w:left="5400" w:hanging="360"/>
       </w:pPr>
       <w:rPr>
-        <w:rFonts w:hint="default" w:ascii="Courier New" w:hAnsi="Courier New" w:cs="Courier New"/>
+        <w:rFonts w:ascii="Courier New" w:hAnsi="Courier New" w:cs="Courier New" w:hint="default"/>
       </w:rPr>
     </w:lvl>
     <w:lvl w:ilvl="8" w:tplc="04090005" w:tentative="1">
@@ -5206,7 +5094,7 @@
         <w:ind w:left="6120" w:hanging="360"/>
       </w:pPr>
       <w:rPr>
-        <w:rFonts w:hint="default" w:ascii="Wingdings" w:hAnsi="Wingdings"/>
+        <w:rFonts w:ascii="Wingdings" w:hAnsi="Wingdings" w:hint="default"/>
       </w:rPr>
     </w:lvl>
   </w:abstractNum>
@@ -5223,7 +5111,7 @@
         <w:ind w:left="720" w:hanging="360"/>
       </w:pPr>
       <w:rPr>
-        <w:rFonts w:hint="default" w:ascii="Symbol" w:hAnsi="Symbol"/>
+        <w:rFonts w:ascii="Symbol" w:hAnsi="Symbol" w:hint="default"/>
       </w:rPr>
     </w:lvl>
     <w:lvl w:ilvl="1" w:tplc="BFA6B450">
@@ -5235,7 +5123,7 @@
         <w:ind w:left="1440" w:hanging="360"/>
       </w:pPr>
       <w:rPr>
-        <w:rFonts w:hint="default" w:ascii="Courier New" w:hAnsi="Courier New"/>
+        <w:rFonts w:ascii="Courier New" w:hAnsi="Courier New" w:hint="default"/>
       </w:rPr>
     </w:lvl>
     <w:lvl w:ilvl="2" w:tplc="186099F8">
@@ -5247,7 +5135,7 @@
         <w:ind w:left="2160" w:hanging="360"/>
       </w:pPr>
       <w:rPr>
-        <w:rFonts w:hint="default" w:ascii="Wingdings" w:hAnsi="Wingdings"/>
+        <w:rFonts w:ascii="Wingdings" w:hAnsi="Wingdings" w:hint="default"/>
       </w:rPr>
     </w:lvl>
     <w:lvl w:ilvl="3" w:tplc="23F01154">
@@ -5259,7 +5147,7 @@
         <w:ind w:left="2880" w:hanging="360"/>
       </w:pPr>
       <w:rPr>
-        <w:rFonts w:hint="default" w:ascii="Symbol" w:hAnsi="Symbol"/>
+        <w:rFonts w:ascii="Symbol" w:hAnsi="Symbol" w:hint="default"/>
       </w:rPr>
     </w:lvl>
     <w:lvl w:ilvl="4" w:tplc="273CA996">
@@ -5271,7 +5159,7 @@
         <w:ind w:left="3600" w:hanging="360"/>
       </w:pPr>
       <w:rPr>
-        <w:rFonts w:hint="default" w:ascii="Courier New" w:hAnsi="Courier New"/>
+        <w:rFonts w:ascii="Courier New" w:hAnsi="Courier New" w:hint="default"/>
       </w:rPr>
     </w:lvl>
     <w:lvl w:ilvl="5" w:tplc="7344536C">
@@ -5283,7 +5171,7 @@
         <w:ind w:left="4320" w:hanging="360"/>
       </w:pPr>
       <w:rPr>
-        <w:rFonts w:hint="default" w:ascii="Wingdings" w:hAnsi="Wingdings"/>
+        <w:rFonts w:ascii="Wingdings" w:hAnsi="Wingdings" w:hint="default"/>
       </w:rPr>
     </w:lvl>
     <w:lvl w:ilvl="6" w:tplc="E8FC96E4">
@@ -5295,7 +5183,7 @@
         <w:ind w:left="5040" w:hanging="360"/>
       </w:pPr>
       <w:rPr>
-        <w:rFonts w:hint="default" w:ascii="Symbol" w:hAnsi="Symbol"/>
+        <w:rFonts w:ascii="Symbol" w:hAnsi="Symbol" w:hint="default"/>
       </w:rPr>
     </w:lvl>
     <w:lvl w:ilvl="7" w:tplc="2B049A06">
@@ -5307,7 +5195,7 @@
         <w:ind w:left="5760" w:hanging="360"/>
       </w:pPr>
       <w:rPr>
-        <w:rFonts w:hint="default" w:ascii="Courier New" w:hAnsi="Courier New"/>
+        <w:rFonts w:ascii="Courier New" w:hAnsi="Courier New" w:hint="default"/>
       </w:rPr>
     </w:lvl>
     <w:lvl w:ilvl="8" w:tplc="416A0DCE">
@@ -5319,7 +5207,7 @@
         <w:ind w:left="6480" w:hanging="360"/>
       </w:pPr>
       <w:rPr>
-        <w:rFonts w:hint="default" w:ascii="Wingdings" w:hAnsi="Wingdings"/>
+        <w:rFonts w:ascii="Wingdings" w:hAnsi="Wingdings" w:hint="default"/>
       </w:rPr>
     </w:lvl>
   </w:abstractNum>
@@ -5452,7 +5340,7 @@
         <w:ind w:left="720" w:hanging="360"/>
       </w:pPr>
       <w:rPr>
-        <w:rFonts w:hint="default" w:ascii="Symbol" w:hAnsi="Symbol"/>
+        <w:rFonts w:ascii="Symbol" w:hAnsi="Symbol" w:hint="default"/>
       </w:rPr>
     </w:lvl>
     <w:lvl w:ilvl="1" w:tplc="04090003" w:tentative="1">
@@ -5467,7 +5355,7 @@
         <w:ind w:left="1440" w:hanging="360"/>
       </w:pPr>
       <w:rPr>
-        <w:rFonts w:hint="default" w:ascii="Courier New" w:hAnsi="Courier New" w:cs="Courier New"/>
+        <w:rFonts w:ascii="Courier New" w:hAnsi="Courier New" w:cs="Courier New" w:hint="default"/>
       </w:rPr>
     </w:lvl>
     <w:lvl w:ilvl="2" w:tplc="04090005" w:tentative="1">
@@ -5482,7 +5370,7 @@
         <w:ind w:left="2160" w:hanging="360"/>
       </w:pPr>
       <w:rPr>
-        <w:rFonts w:hint="default" w:ascii="Wingdings" w:hAnsi="Wingdings"/>
+        <w:rFonts w:ascii="Wingdings" w:hAnsi="Wingdings" w:hint="default"/>
       </w:rPr>
     </w:lvl>
     <w:lvl w:ilvl="3" w:tplc="04090001" w:tentative="1">
@@ -5497,7 +5385,7 @@
         <w:ind w:left="2880" w:hanging="360"/>
       </w:pPr>
       <w:rPr>
-        <w:rFonts w:hint="default" w:ascii="Symbol" w:hAnsi="Symbol"/>
+        <w:rFonts w:ascii="Symbol" w:hAnsi="Symbol" w:hint="default"/>
       </w:rPr>
     </w:lvl>
     <w:lvl w:ilvl="4" w:tplc="04090003" w:tentative="1">
@@ -5512,7 +5400,7 @@
         <w:ind w:left="3600" w:hanging="360"/>
       </w:pPr>
       <w:rPr>
-        <w:rFonts w:hint="default" w:ascii="Courier New" w:hAnsi="Courier New" w:cs="Courier New"/>
+        <w:rFonts w:ascii="Courier New" w:hAnsi="Courier New" w:cs="Courier New" w:hint="default"/>
       </w:rPr>
     </w:lvl>
     <w:lvl w:ilvl="5" w:tplc="04090005" w:tentative="1">
@@ -5527,7 +5415,7 @@
         <w:ind w:left="4320" w:hanging="360"/>
       </w:pPr>
       <w:rPr>
-        <w:rFonts w:hint="default" w:ascii="Wingdings" w:hAnsi="Wingdings"/>
+        <w:rFonts w:ascii="Wingdings" w:hAnsi="Wingdings" w:hint="default"/>
       </w:rPr>
     </w:lvl>
     <w:lvl w:ilvl="6" w:tplc="04090001" w:tentative="1">
@@ -5542,7 +5430,7 @@
         <w:ind w:left="5040" w:hanging="360"/>
       </w:pPr>
       <w:rPr>
-        <w:rFonts w:hint="default" w:ascii="Symbol" w:hAnsi="Symbol"/>
+        <w:rFonts w:ascii="Symbol" w:hAnsi="Symbol" w:hint="default"/>
       </w:rPr>
     </w:lvl>
     <w:lvl w:ilvl="7" w:tplc="04090003" w:tentative="1">
@@ -5557,7 +5445,7 @@
         <w:ind w:left="5760" w:hanging="360"/>
       </w:pPr>
       <w:rPr>
-        <w:rFonts w:hint="default" w:ascii="Courier New" w:hAnsi="Courier New" w:cs="Courier New"/>
+        <w:rFonts w:ascii="Courier New" w:hAnsi="Courier New" w:cs="Courier New" w:hint="default"/>
       </w:rPr>
     </w:lvl>
     <w:lvl w:ilvl="8" w:tplc="04090005" w:tentative="1">
@@ -5572,7 +5460,7 @@
         <w:ind w:left="6480" w:hanging="360"/>
       </w:pPr>
       <w:rPr>
-        <w:rFonts w:hint="default" w:ascii="Wingdings" w:hAnsi="Wingdings"/>
+        <w:rFonts w:ascii="Wingdings" w:hAnsi="Wingdings" w:hint="default"/>
       </w:rPr>
     </w:lvl>
   </w:abstractNum>
@@ -5592,7 +5480,7 @@
         <w:ind w:left="360" w:hanging="360"/>
       </w:pPr>
       <w:rPr>
-        <w:rFonts w:hint="default" w:ascii="Symbol" w:hAnsi="Symbol"/>
+        <w:rFonts w:ascii="Symbol" w:hAnsi="Symbol" w:hint="default"/>
       </w:rPr>
     </w:lvl>
   </w:abstractNum>
@@ -5609,7 +5497,7 @@
         <w:ind w:left="720" w:hanging="360"/>
       </w:pPr>
       <w:rPr>
-        <w:rFonts w:hint="default" w:ascii="Symbol" w:hAnsi="Symbol"/>
+        <w:rFonts w:ascii="Symbol" w:hAnsi="Symbol" w:hint="default"/>
       </w:rPr>
     </w:lvl>
     <w:lvl w:ilvl="1" w:tplc="E74CDE14">
@@ -5621,7 +5509,7 @@
         <w:ind w:left="1440" w:hanging="360"/>
       </w:pPr>
       <w:rPr>
-        <w:rFonts w:hint="default" w:ascii="Courier New" w:hAnsi="Courier New"/>
+        <w:rFonts w:ascii="Courier New" w:hAnsi="Courier New" w:hint="default"/>
       </w:rPr>
     </w:lvl>
     <w:lvl w:ilvl="2" w:tplc="2826A78E">
@@ -5633,7 +5521,7 @@
         <w:ind w:left="2160" w:hanging="360"/>
       </w:pPr>
       <w:rPr>
-        <w:rFonts w:hint="default" w:ascii="Wingdings" w:hAnsi="Wingdings"/>
+        <w:rFonts w:ascii="Wingdings" w:hAnsi="Wingdings" w:hint="default"/>
       </w:rPr>
     </w:lvl>
     <w:lvl w:ilvl="3" w:tplc="8AD44E40">
@@ -5645,7 +5533,7 @@
         <w:ind w:left="2880" w:hanging="360"/>
       </w:pPr>
       <w:rPr>
-        <w:rFonts w:hint="default" w:ascii="Symbol" w:hAnsi="Symbol"/>
+        <w:rFonts w:ascii="Symbol" w:hAnsi="Symbol" w:hint="default"/>
       </w:rPr>
     </w:lvl>
     <w:lvl w:ilvl="4" w:tplc="57781230">
@@ -5657,7 +5545,7 @@
         <w:ind w:left="3600" w:hanging="360"/>
       </w:pPr>
       <w:rPr>
-        <w:rFonts w:hint="default" w:ascii="Courier New" w:hAnsi="Courier New"/>
+        <w:rFonts w:ascii="Courier New" w:hAnsi="Courier New" w:hint="default"/>
       </w:rPr>
     </w:lvl>
     <w:lvl w:ilvl="5" w:tplc="2FAAE836">
@@ -5669,7 +5557,7 @@
         <w:ind w:left="4320" w:hanging="360"/>
       </w:pPr>
       <w:rPr>
-        <w:rFonts w:hint="default" w:ascii="Wingdings" w:hAnsi="Wingdings"/>
+        <w:rFonts w:ascii="Wingdings" w:hAnsi="Wingdings" w:hint="default"/>
       </w:rPr>
     </w:lvl>
     <w:lvl w:ilvl="6" w:tplc="F8207322">
@@ -5681,7 +5569,7 @@
         <w:ind w:left="5040" w:hanging="360"/>
       </w:pPr>
       <w:rPr>
-        <w:rFonts w:hint="default" w:ascii="Symbol" w:hAnsi="Symbol"/>
+        <w:rFonts w:ascii="Symbol" w:hAnsi="Symbol" w:hint="default"/>
       </w:rPr>
     </w:lvl>
     <w:lvl w:ilvl="7" w:tplc="7C38CDA4">
@@ -5693,7 +5581,7 @@
         <w:ind w:left="5760" w:hanging="360"/>
       </w:pPr>
       <w:rPr>
-        <w:rFonts w:hint="default" w:ascii="Courier New" w:hAnsi="Courier New"/>
+        <w:rFonts w:ascii="Courier New" w:hAnsi="Courier New" w:hint="default"/>
       </w:rPr>
     </w:lvl>
     <w:lvl w:ilvl="8" w:tplc="8E863DDA">
@@ -5705,7 +5593,7 @@
         <w:ind w:left="6480" w:hanging="360"/>
       </w:pPr>
       <w:rPr>
-        <w:rFonts w:hint="default" w:ascii="Wingdings" w:hAnsi="Wingdings"/>
+        <w:rFonts w:ascii="Wingdings" w:hAnsi="Wingdings" w:hint="default"/>
       </w:rPr>
     </w:lvl>
   </w:abstractNum>
@@ -5811,7 +5699,7 @@
         <w:ind w:left="360" w:hanging="360"/>
       </w:pPr>
       <w:rPr>
-        <w:rFonts w:hint="default" w:ascii="Symbol" w:hAnsi="Symbol"/>
+        <w:rFonts w:ascii="Symbol" w:hAnsi="Symbol" w:hint="default"/>
       </w:rPr>
     </w:lvl>
   </w:abstractNum>
@@ -5827,7 +5715,7 @@
         <w:ind w:left="720" w:hanging="360"/>
       </w:pPr>
       <w:rPr>
-        <w:rFonts w:hint="default" w:ascii="Century Gothic" w:hAnsi="Century Gothic" w:eastAsiaTheme="minorEastAsia" w:cstheme="minorBidi"/>
+        <w:rFonts w:ascii="Century Gothic" w:eastAsiaTheme="minorEastAsia" w:hAnsi="Century Gothic" w:cstheme="minorBidi" w:hint="default"/>
       </w:rPr>
     </w:lvl>
     <w:lvl w:ilvl="1" w:tplc="04090003" w:tentative="1">
@@ -5839,7 +5727,7 @@
         <w:ind w:left="1440" w:hanging="360"/>
       </w:pPr>
       <w:rPr>
-        <w:rFonts w:hint="default" w:ascii="Courier New" w:hAnsi="Courier New" w:cs="Courier New"/>
+        <w:rFonts w:ascii="Courier New" w:hAnsi="Courier New" w:cs="Courier New" w:hint="default"/>
       </w:rPr>
     </w:lvl>
     <w:lvl w:ilvl="2" w:tplc="04090005" w:tentative="1">
@@ -5851,7 +5739,7 @@
         <w:ind w:left="2160" w:hanging="360"/>
       </w:pPr>
       <w:rPr>
-        <w:rFonts w:hint="default" w:ascii="Wingdings" w:hAnsi="Wingdings"/>
+        <w:rFonts w:ascii="Wingdings" w:hAnsi="Wingdings" w:hint="default"/>
       </w:rPr>
     </w:lvl>
     <w:lvl w:ilvl="3" w:tplc="04090001" w:tentative="1">
@@ -5863,7 +5751,7 @@
         <w:ind w:left="2880" w:hanging="360"/>
       </w:pPr>
       <w:rPr>
-        <w:rFonts w:hint="default" w:ascii="Symbol" w:hAnsi="Symbol"/>
+        <w:rFonts w:ascii="Symbol" w:hAnsi="Symbol" w:hint="default"/>
       </w:rPr>
     </w:lvl>
     <w:lvl w:ilvl="4" w:tplc="04090003" w:tentative="1">
@@ -5875,7 +5763,7 @@
         <w:ind w:left="3600" w:hanging="360"/>
       </w:pPr>
       <w:rPr>
-        <w:rFonts w:hint="default" w:ascii="Courier New" w:hAnsi="Courier New" w:cs="Courier New"/>
+        <w:rFonts w:ascii="Courier New" w:hAnsi="Courier New" w:cs="Courier New" w:hint="default"/>
       </w:rPr>
     </w:lvl>
     <w:lvl w:ilvl="5" w:tplc="04090005" w:tentative="1">
@@ -5887,7 +5775,7 @@
         <w:ind w:left="4320" w:hanging="360"/>
       </w:pPr>
       <w:rPr>
-        <w:rFonts w:hint="default" w:ascii="Wingdings" w:hAnsi="Wingdings"/>
+        <w:rFonts w:ascii="Wingdings" w:hAnsi="Wingdings" w:hint="default"/>
       </w:rPr>
     </w:lvl>
     <w:lvl w:ilvl="6" w:tplc="04090001" w:tentative="1">
@@ -5899,7 +5787,7 @@
         <w:ind w:left="5040" w:hanging="360"/>
       </w:pPr>
       <w:rPr>
-        <w:rFonts w:hint="default" w:ascii="Symbol" w:hAnsi="Symbol"/>
+        <w:rFonts w:ascii="Symbol" w:hAnsi="Symbol" w:hint="default"/>
       </w:rPr>
     </w:lvl>
     <w:lvl w:ilvl="7" w:tplc="04090003" w:tentative="1">
@@ -5911,7 +5799,7 @@
         <w:ind w:left="5760" w:hanging="360"/>
       </w:pPr>
       <w:rPr>
-        <w:rFonts w:hint="default" w:ascii="Courier New" w:hAnsi="Courier New" w:cs="Courier New"/>
+        <w:rFonts w:ascii="Courier New" w:hAnsi="Courier New" w:cs="Courier New" w:hint="default"/>
       </w:rPr>
     </w:lvl>
     <w:lvl w:ilvl="8" w:tplc="04090005" w:tentative="1">
@@ -5923,7 +5811,7 @@
         <w:ind w:left="6480" w:hanging="360"/>
       </w:pPr>
       <w:rPr>
-        <w:rFonts w:hint="default" w:ascii="Wingdings" w:hAnsi="Wingdings"/>
+        <w:rFonts w:ascii="Wingdings" w:hAnsi="Wingdings" w:hint="default"/>
       </w:rPr>
     </w:lvl>
   </w:abstractNum>
@@ -5943,7 +5831,7 @@
         <w:ind w:left="360" w:hanging="360"/>
       </w:pPr>
       <w:rPr>
-        <w:rFonts w:hint="default" w:ascii="Symbol" w:hAnsi="Symbol"/>
+        <w:rFonts w:ascii="Symbol" w:hAnsi="Symbol" w:hint="default"/>
       </w:rPr>
     </w:lvl>
   </w:abstractNum>
@@ -5963,7 +5851,7 @@
         <w:ind w:left="360" w:hanging="360"/>
       </w:pPr>
       <w:rPr>
-        <w:rFonts w:hint="default" w:ascii="Symbol" w:hAnsi="Symbol"/>
+        <w:rFonts w:ascii="Symbol" w:hAnsi="Symbol" w:hint="default"/>
       </w:rPr>
     </w:lvl>
   </w:abstractNum>
@@ -6069,7 +5957,7 @@
         <w:ind w:left="360" w:hanging="360"/>
       </w:pPr>
       <w:rPr>
-        <w:rFonts w:hint="default" w:ascii="Symbol" w:hAnsi="Symbol"/>
+        <w:rFonts w:ascii="Symbol" w:hAnsi="Symbol" w:hint="default"/>
       </w:rPr>
     </w:lvl>
   </w:abstractNum>
@@ -6107,7 +5995,7 @@
           <w:ind w:left="1080" w:hanging="360"/>
         </w:pPr>
         <w:rPr>
-          <w:rFonts w:hint="default" w:ascii="Symbol" w:hAnsi="Symbol"/>
+          <w:rFonts w:ascii="Symbol" w:hAnsi="Symbol" w:hint="default"/>
         </w:rPr>
       </w:lvl>
     </w:lvlOverride>
@@ -6136,7 +6024,7 @@
           <w:ind w:left="720" w:hanging="360"/>
         </w:pPr>
         <w:rPr>
-          <w:rFonts w:hint="default" w:ascii="Symbol" w:hAnsi="Symbol"/>
+          <w:rFonts w:ascii="Symbol" w:hAnsi="Symbol" w:hint="default"/>
         </w:rPr>
       </w:lvl>
     </w:lvlOverride>
@@ -6281,11 +6169,11 @@
 </file>
 
 <file path=word/styles.xml><?xml version="1.0" encoding="utf-8"?>
-<w:styles xmlns:wp14="http://schemas.microsoft.com/office/word/2010/wordprocessingDrawing" xmlns:mc="http://schemas.openxmlformats.org/markup-compatibility/2006" xmlns:r="http://schemas.openxmlformats.org/officeDocument/2006/relationships" xmlns:w="http://schemas.openxmlformats.org/wordprocessingml/2006/main" xmlns:w14="http://schemas.microsoft.com/office/word/2010/wordml" xmlns:w15="http://schemas.microsoft.com/office/word/2012/wordml" xmlns:w16cid="http://schemas.microsoft.com/office/word/2016/wordml/cid" xmlns:w16se="http://schemas.microsoft.com/office/word/2015/wordml/symex" mc:Ignorable="w14 w15 w16se w16cid wp14">
+<w:styles xmlns:mc="http://schemas.openxmlformats.org/markup-compatibility/2006" xmlns:r="http://schemas.openxmlformats.org/officeDocument/2006/relationships" xmlns:w="http://schemas.openxmlformats.org/wordprocessingml/2006/main" xmlns:w14="http://schemas.microsoft.com/office/word/2010/wordml" xmlns:w15="http://schemas.microsoft.com/office/word/2012/wordml" xmlns:w16cid="http://schemas.microsoft.com/office/word/2016/wordml/cid" xmlns:w16se="http://schemas.microsoft.com/office/word/2015/wordml/symex" mc:Ignorable="w14 w15 w16se w16cid">
   <w:docDefaults>
     <w:rPrDefault>
       <w:rPr>
-        <w:rFonts w:ascii="Times New Roman" w:hAnsi="Times New Roman" w:eastAsia="Times New Roman" w:cs="Times New Roman"/>
+        <w:rFonts w:ascii="Times New Roman" w:eastAsia="Times New Roman" w:hAnsi="Times New Roman" w:cs="Times New Roman"/>
         <w:lang w:val="en-AU" w:eastAsia="en-AU" w:bidi="ar-SA"/>
       </w:rPr>
     </w:rPrDefault>
@@ -6311,29 +6199,29 @@
     <w:lsdException w:name="index 7" w:semiHidden="1" w:unhideWhenUsed="1"/>
     <w:lsdException w:name="index 8" w:semiHidden="1" w:unhideWhenUsed="1"/>
     <w:lsdException w:name="index 9" w:semiHidden="1" w:unhideWhenUsed="1"/>
-    <w:lsdException w:name="toc 1" w:uiPriority="0" w:semiHidden="1" w:unhideWhenUsed="1"/>
-    <w:lsdException w:name="toc 2" w:uiPriority="0" w:semiHidden="1" w:unhideWhenUsed="1"/>
-    <w:lsdException w:name="toc 3" w:uiPriority="0" w:semiHidden="1" w:unhideWhenUsed="1"/>
-    <w:lsdException w:name="toc 4" w:uiPriority="0" w:semiHidden="1" w:unhideWhenUsed="1"/>
-    <w:lsdException w:name="toc 5" w:uiPriority="0" w:semiHidden="1" w:unhideWhenUsed="1"/>
-    <w:lsdException w:name="toc 6" w:uiPriority="0" w:semiHidden="1" w:unhideWhenUsed="1"/>
-    <w:lsdException w:name="toc 7" w:uiPriority="0" w:semiHidden="1" w:unhideWhenUsed="1"/>
-    <w:lsdException w:name="toc 8" w:uiPriority="0" w:semiHidden="1" w:unhideWhenUsed="1"/>
-    <w:lsdException w:name="toc 9" w:uiPriority="0" w:semiHidden="1" w:unhideWhenUsed="1"/>
-    <w:lsdException w:name="Normal Indent" w:uiPriority="0" w:semiHidden="1" w:unhideWhenUsed="1"/>
-    <w:lsdException w:name="footnote text" w:uiPriority="0" w:semiHidden="1" w:unhideWhenUsed="1"/>
-    <w:lsdException w:name="annotation text" w:uiPriority="0" w:semiHidden="1" w:unhideWhenUsed="1"/>
-    <w:lsdException w:name="header" w:uiPriority="0" w:semiHidden="1" w:unhideWhenUsed="1"/>
-    <w:lsdException w:name="footer" w:uiPriority="0" w:semiHidden="1" w:unhideWhenUsed="1"/>
+    <w:lsdException w:name="toc 1" w:semiHidden="1" w:uiPriority="0" w:unhideWhenUsed="1"/>
+    <w:lsdException w:name="toc 2" w:semiHidden="1" w:uiPriority="0" w:unhideWhenUsed="1"/>
+    <w:lsdException w:name="toc 3" w:semiHidden="1" w:uiPriority="0" w:unhideWhenUsed="1"/>
+    <w:lsdException w:name="toc 4" w:semiHidden="1" w:uiPriority="0" w:unhideWhenUsed="1"/>
+    <w:lsdException w:name="toc 5" w:semiHidden="1" w:uiPriority="0" w:unhideWhenUsed="1"/>
+    <w:lsdException w:name="toc 6" w:semiHidden="1" w:uiPriority="0" w:unhideWhenUsed="1"/>
+    <w:lsdException w:name="toc 7" w:semiHidden="1" w:uiPriority="0" w:unhideWhenUsed="1"/>
+    <w:lsdException w:name="toc 8" w:semiHidden="1" w:uiPriority="0" w:unhideWhenUsed="1"/>
+    <w:lsdException w:name="toc 9" w:semiHidden="1" w:uiPriority="0" w:unhideWhenUsed="1"/>
+    <w:lsdException w:name="Normal Indent" w:semiHidden="1" w:uiPriority="0" w:unhideWhenUsed="1"/>
+    <w:lsdException w:name="footnote text" w:semiHidden="1" w:uiPriority="0" w:unhideWhenUsed="1"/>
+    <w:lsdException w:name="annotation text" w:semiHidden="1" w:uiPriority="0" w:unhideWhenUsed="1"/>
+    <w:lsdException w:name="header" w:semiHidden="1" w:uiPriority="0" w:unhideWhenUsed="1"/>
+    <w:lsdException w:name="footer" w:semiHidden="1" w:uiPriority="0" w:unhideWhenUsed="1"/>
     <w:lsdException w:name="index heading" w:semiHidden="1" w:unhideWhenUsed="1"/>
-    <w:lsdException w:name="caption" w:uiPriority="35" w:semiHidden="1" w:unhideWhenUsed="1" w:qFormat="1"/>
+    <w:lsdException w:name="caption" w:semiHidden="1" w:uiPriority="35" w:unhideWhenUsed="1" w:qFormat="1"/>
     <w:lsdException w:name="table of figures" w:semiHidden="1" w:unhideWhenUsed="1"/>
     <w:lsdException w:name="envelope address" w:semiHidden="1" w:unhideWhenUsed="1"/>
     <w:lsdException w:name="envelope return" w:semiHidden="1" w:unhideWhenUsed="1"/>
-    <w:lsdException w:name="footnote reference" w:uiPriority="0" w:semiHidden="1" w:unhideWhenUsed="1"/>
-    <w:lsdException w:name="annotation reference" w:uiPriority="0" w:semiHidden="1" w:unhideWhenUsed="1"/>
+    <w:lsdException w:name="footnote reference" w:semiHidden="1" w:uiPriority="0" w:unhideWhenUsed="1"/>
+    <w:lsdException w:name="annotation reference" w:semiHidden="1" w:uiPriority="0" w:unhideWhenUsed="1"/>
     <w:lsdException w:name="line number" w:semiHidden="1" w:unhideWhenUsed="1"/>
-    <w:lsdException w:name="page number" w:uiPriority="0" w:semiHidden="1" w:unhideWhenUsed="1"/>
+    <w:lsdException w:name="page number" w:semiHidden="1" w:uiPriority="0" w:unhideWhenUsed="1"/>
     <w:lsdException w:name="endnote reference" w:semiHidden="1" w:unhideWhenUsed="1"/>
     <w:lsdException w:name="endnote text" w:semiHidden="1" w:unhideWhenUsed="1"/>
     <w:lsdException w:name="table of authorities" w:semiHidden="1" w:unhideWhenUsed="1"/>
@@ -6357,9 +6245,9 @@
     <w:lsdException w:name="Title" w:uiPriority="0" w:qFormat="1"/>
     <w:lsdException w:name="Closing" w:semiHidden="1" w:unhideWhenUsed="1"/>
     <w:lsdException w:name="Signature" w:semiHidden="1" w:unhideWhenUsed="1"/>
-    <w:lsdException w:name="Default Paragraph Font" w:uiPriority="1" w:semiHidden="1" w:unhideWhenUsed="1"/>
-    <w:lsdException w:name="Body Text" w:uiPriority="0" w:semiHidden="1" w:unhideWhenUsed="1"/>
-    <w:lsdException w:name="Body Text Indent" w:uiPriority="0" w:semiHidden="1" w:unhideWhenUsed="1"/>
+    <w:lsdException w:name="Default Paragraph Font" w:semiHidden="1" w:uiPriority="1" w:unhideWhenUsed="1"/>
+    <w:lsdException w:name="Body Text" w:semiHidden="1" w:uiPriority="0" w:unhideWhenUsed="1"/>
+    <w:lsdException w:name="Body Text Indent" w:semiHidden="1" w:uiPriority="0" w:unhideWhenUsed="1"/>
     <w:lsdException w:name="List Continue" w:semiHidden="1" w:unhideWhenUsed="1"/>
     <w:lsdException w:name="List Continue 2" w:semiHidden="1" w:unhideWhenUsed="1"/>
     <w:lsdException w:name="List Continue 3" w:semiHidden="1" w:unhideWhenUsed="1"/>
@@ -6372,16 +6260,16 @@
     <w:lsdException w:name="Body Text First Indent" w:semiHidden="1" w:unhideWhenUsed="1"/>
     <w:lsdException w:name="Body Text First Indent 2" w:semiHidden="1" w:unhideWhenUsed="1"/>
     <w:lsdException w:name="Note Heading" w:semiHidden="1" w:unhideWhenUsed="1"/>
-    <w:lsdException w:name="Body Text 2" w:uiPriority="0" w:semiHidden="1" w:unhideWhenUsed="1"/>
+    <w:lsdException w:name="Body Text 2" w:semiHidden="1" w:uiPriority="0" w:unhideWhenUsed="1"/>
     <w:lsdException w:name="Body Text 3" w:semiHidden="1" w:unhideWhenUsed="1"/>
     <w:lsdException w:name="Body Text Indent 2" w:semiHidden="1" w:unhideWhenUsed="1"/>
     <w:lsdException w:name="Body Text Indent 3" w:semiHidden="1" w:unhideWhenUsed="1"/>
     <w:lsdException w:name="Block Text" w:semiHidden="1" w:unhideWhenUsed="1"/>
-    <w:lsdException w:name="Hyperlink" w:uiPriority="0" w:semiHidden="1" w:unhideWhenUsed="1"/>
+    <w:lsdException w:name="Hyperlink" w:semiHidden="1" w:uiPriority="0" w:unhideWhenUsed="1"/>
     <w:lsdException w:name="FollowedHyperlink" w:semiHidden="1" w:unhideWhenUsed="1"/>
     <w:lsdException w:name="Strong" w:uiPriority="22" w:qFormat="1"/>
     <w:lsdException w:name="Emphasis" w:uiPriority="20" w:qFormat="1"/>
-    <w:lsdException w:name="Document Map" w:uiPriority="0" w:semiHidden="1" w:unhideWhenUsed="1"/>
+    <w:lsdException w:name="Document Map" w:semiHidden="1" w:uiPriority="0" w:unhideWhenUsed="1"/>
     <w:lsdException w:name="Plain Text" w:semiHidden="1" w:unhideWhenUsed="1"/>
     <w:lsdException w:name="E-mail Signature" w:semiHidden="1" w:unhideWhenUsed="1"/>
     <w:lsdException w:name="HTML Top of Form" w:semiHidden="1" w:unhideWhenUsed="1"/>
@@ -6397,7 +6285,8 @@
     <w:lsdException w:name="HTML Sample" w:semiHidden="1" w:unhideWhenUsed="1"/>
     <w:lsdException w:name="HTML Typewriter" w:semiHidden="1" w:unhideWhenUsed="1"/>
     <w:lsdException w:name="HTML Variable" w:semiHidden="1" w:unhideWhenUsed="1"/>
-    <w:lsdException w:name="annotation subject" w:uiPriority="0" w:semiHidden="1" w:unhideWhenUsed="1"/>
+    <w:lsdException w:name="Normal Table" w:semiHidden="1" w:unhideWhenUsed="1"/>
+    <w:lsdException w:name="annotation subject" w:semiHidden="1" w:uiPriority="0" w:unhideWhenUsed="1"/>
     <w:lsdException w:name="No List" w:semiHidden="1" w:unhideWhenUsed="1"/>
     <w:lsdException w:name="Outline List 1" w:semiHidden="1" w:unhideWhenUsed="1"/>
     <w:lsdException w:name="Outline List 2" w:semiHidden="1" w:unhideWhenUsed="1"/>
@@ -6440,9 +6329,11 @@
     <w:lsdException w:name="Table Elegant" w:semiHidden="1" w:unhideWhenUsed="1"/>
     <w:lsdException w:name="Table Professional" w:semiHidden="1" w:unhideWhenUsed="1"/>
     <w:lsdException w:name="Table Subtle 1" w:semiHidden="1" w:unhideWhenUsed="1"/>
+    <w:lsdException w:name="Table Subtle 2" w:semiHidden="1" w:unhideWhenUsed="1"/>
     <w:lsdException w:name="Table Web 1" w:semiHidden="1" w:unhideWhenUsed="1"/>
     <w:lsdException w:name="Table Web 2" w:semiHidden="1" w:unhideWhenUsed="1"/>
-    <w:lsdException w:name="Balloon Text" w:uiPriority="0" w:semiHidden="1" w:unhideWhenUsed="1"/>
+    <w:lsdException w:name="Table Web 3" w:semiHidden="1" w:unhideWhenUsed="1"/>
+    <w:lsdException w:name="Balloon Text" w:semiHidden="1" w:uiPriority="0" w:unhideWhenUsed="1"/>
     <w:lsdException w:name="Table Grid" w:uiPriority="0"/>
     <w:lsdException w:name="Table Theme" w:semiHidden="1" w:unhideWhenUsed="1"/>
     <w:lsdException w:name="Placeholder Text" w:semiHidden="1"/>
@@ -6554,8 +6445,8 @@
     <w:lsdException w:name="Subtle Reference" w:uiPriority="31" w:qFormat="1"/>
     <w:lsdException w:name="Intense Reference" w:uiPriority="32" w:qFormat="1"/>
     <w:lsdException w:name="Book Title" w:uiPriority="33" w:qFormat="1"/>
-    <w:lsdException w:name="Bibliography" w:uiPriority="37" w:semiHidden="1" w:unhideWhenUsed="1"/>
-    <w:lsdException w:name="TOC Heading" w:uiPriority="39" w:semiHidden="1" w:unhideWhenUsed="1" w:qFormat="1"/>
+    <w:lsdException w:name="Bibliography" w:semiHidden="1" w:uiPriority="37" w:unhideWhenUsed="1"/>
+    <w:lsdException w:name="TOC Heading" w:semiHidden="1" w:uiPriority="39" w:unhideWhenUsed="1" w:qFormat="1"/>
     <w:lsdException w:name="Plain Table 1" w:uiPriority="41"/>
     <w:lsdException w:name="Plain Table 2" w:uiPriority="42"/>
     <w:lsdException w:name="Plain Table 3" w:uiPriority="43"/>
@@ -6665,7 +6556,7 @@
     <w:lsdException w:name="Hashtag" w:semiHidden="1" w:unhideWhenUsed="1"/>
     <w:lsdException w:name="Unresolved Mention" w:semiHidden="1" w:unhideWhenUsed="1"/>
   </w:latentStyles>
-  <w:style w:type="paragraph" w:styleId="Normal" w:default="1">
+  <w:style w:type="paragraph" w:default="1" w:styleId="Normal">
     <w:name w:val="Normal"/>
     <w:qFormat/>
     <w:pPr>
@@ -6807,13 +6698,13 @@
       <w:sz w:val="18"/>
     </w:rPr>
   </w:style>
-  <w:style w:type="character" w:styleId="DefaultParagraphFont" w:default="1">
+  <w:style w:type="character" w:default="1" w:styleId="DefaultParagraphFont">
     <w:name w:val="Default Paragraph Font"/>
     <w:uiPriority w:val="1"/>
     <w:semiHidden/>
     <w:unhideWhenUsed/>
   </w:style>
-  <w:style w:type="table" w:styleId="TableNormal" w:default="1">
+  <w:style w:type="table" w:default="1" w:styleId="TableNormal">
     <w:name w:val="Normal Table"/>
     <w:uiPriority w:val="99"/>
     <w:semiHidden/>
@@ -6828,13 +6719,13 @@
       </w:tblCellMar>
     </w:tblPr>
   </w:style>
-  <w:style w:type="numbering" w:styleId="NoList" w:default="1">
+  <w:style w:type="numbering" w:default="1" w:styleId="NoList">
     <w:name w:val="No List"/>
     <w:uiPriority w:val="99"/>
     <w:semiHidden/>
     <w:unhideWhenUsed/>
   </w:style>
-  <w:style w:type="paragraph" w:styleId="Paragraph2" w:customStyle="1">
+  <w:style w:type="paragraph" w:customStyle="1" w:styleId="Paragraph2">
     <w:name w:val="Paragraph2"/>
     <w:basedOn w:val="Normal"/>
     <w:pPr>
@@ -6946,14 +6837,14 @@
     <w:name w:val="page number"/>
     <w:basedOn w:val="DefaultParagraphFont"/>
   </w:style>
-  <w:style w:type="paragraph" w:styleId="Bullet1" w:customStyle="1">
+  <w:style w:type="paragraph" w:customStyle="1" w:styleId="Bullet1">
     <w:name w:val="Bullet1"/>
     <w:basedOn w:val="Normal"/>
     <w:pPr>
       <w:ind w:left="720" w:hanging="432"/>
     </w:pPr>
   </w:style>
-  <w:style w:type="paragraph" w:styleId="Bullet2" w:customStyle="1">
+  <w:style w:type="paragraph" w:customStyle="1" w:styleId="Bullet2">
     <w:name w:val="Bullet2"/>
     <w:basedOn w:val="Normal"/>
     <w:pPr>
@@ -6963,7 +6854,7 @@
       <w:color w:val="000080"/>
     </w:rPr>
   </w:style>
-  <w:style w:type="paragraph" w:styleId="Tabletext" w:customStyle="1">
+  <w:style w:type="paragraph" w:customStyle="1" w:styleId="Tabletext">
     <w:name w:val="Tabletext"/>
     <w:basedOn w:val="Normal"/>
     <w:pPr>
@@ -7009,7 +6900,7 @@
       <w:keepNext/>
       <w:keepLines/>
       <w:pBdr>
-        <w:bottom w:val="single" w:color="000000" w:sz="6" w:space="0"/>
+        <w:bottom w:val="single" w:sz="6" w:space="0" w:color="000000"/>
       </w:pBdr>
       <w:spacing w:before="40" w:after="40"/>
       <w:ind w:left="360" w:hanging="360"/>
@@ -7019,7 +6910,7 @@
       <w:sz w:val="16"/>
     </w:rPr>
   </w:style>
-  <w:style w:type="paragraph" w:styleId="MainTitle" w:customStyle="1">
+  <w:style w:type="paragraph" w:customStyle="1" w:styleId="MainTitle">
     <w:name w:val="Main Title"/>
     <w:basedOn w:val="Normal"/>
     <w:pPr>
@@ -7033,7 +6924,7 @@
       <w:sz w:val="32"/>
     </w:rPr>
   </w:style>
-  <w:style w:type="paragraph" w:styleId="Paragraph1" w:customStyle="1">
+  <w:style w:type="paragraph" w:customStyle="1" w:styleId="Paragraph1">
     <w:name w:val="Paragraph1"/>
     <w:basedOn w:val="Normal"/>
     <w:pPr>
@@ -7041,7 +6932,7 @@
       <w:jc w:val="both"/>
     </w:pPr>
   </w:style>
-  <w:style w:type="paragraph" w:styleId="Paragraph3" w:customStyle="1">
+  <w:style w:type="paragraph" w:customStyle="1" w:styleId="Paragraph3">
     <w:name w:val="Paragraph3"/>
     <w:basedOn w:val="Normal"/>
     <w:pPr>
@@ -7050,7 +6941,7 @@
       <w:jc w:val="both"/>
     </w:pPr>
   </w:style>
-  <w:style w:type="paragraph" w:styleId="Paragraph4" w:customStyle="1">
+  <w:style w:type="paragraph" w:customStyle="1" w:styleId="Paragraph4">
     <w:name w:val="Paragraph4"/>
     <w:basedOn w:val="Normal"/>
     <w:pPr>
@@ -7139,7 +7030,7 @@
       <w:u w:val="single"/>
     </w:rPr>
   </w:style>
-  <w:style w:type="paragraph" w:styleId="Body" w:customStyle="1">
+  <w:style w:type="paragraph" w:customStyle="1" w:styleId="Body">
     <w:name w:val="Body"/>
     <w:basedOn w:val="Normal"/>
     <w:pPr>
@@ -7151,7 +7042,7 @@
       <w:rFonts w:ascii="Book Antiqua" w:hAnsi="Book Antiqua"/>
     </w:rPr>
   </w:style>
-  <w:style w:type="paragraph" w:styleId="Bullet" w:customStyle="1">
+  <w:style w:type="paragraph" w:customStyle="1" w:styleId="Bullet">
     <w:name w:val="Bullet"/>
     <w:basedOn w:val="Normal"/>
     <w:pPr>
@@ -7167,7 +7058,7 @@
       <w:rFonts w:ascii="Book Antiqua" w:hAnsi="Book Antiqua"/>
     </w:rPr>
   </w:style>
-  <w:style w:type="paragraph" w:styleId="InfoBlue" w:customStyle="1">
+  <w:style w:type="paragraph" w:customStyle="1" w:styleId="InfoBlue">
     <w:name w:val="InfoBlue"/>
     <w:basedOn w:val="Normal"/>
     <w:next w:val="BodyText"/>
@@ -7189,7 +7080,7 @@
       <w:u w:val="single"/>
     </w:rPr>
   </w:style>
-  <w:style w:type="paragraph" w:styleId="infoblue0" w:customStyle="1">
+  <w:style w:type="paragraph" w:customStyle="1" w:styleId="infoblue0">
     <w:name w:val="infoblue"/>
     <w:basedOn w:val="Normal"/>
     <w:pPr>
@@ -7241,7 +7132,7 @@
       <w:bCs/>
     </w:rPr>
   </w:style>
-  <w:style w:type="paragraph" w:styleId="InfoBluelistitem" w:customStyle="1">
+  <w:style w:type="paragraph" w:customStyle="1" w:styleId="InfoBluelistitem">
     <w:name w:val="InfoBlue list item"/>
     <w:basedOn w:val="InfoBlue"/>
     <w:rsid w:val="00B7002B"/>
@@ -7263,16 +7154,16 @@
     <w:tblPr>
       <w:tblInd w:w="0" w:type="nil"/>
       <w:tblBorders>
-        <w:top w:val="single" w:color="auto" w:sz="4" w:space="0"/>
-        <w:left w:val="single" w:color="auto" w:sz="4" w:space="0"/>
-        <w:bottom w:val="single" w:color="auto" w:sz="4" w:space="0"/>
-        <w:right w:val="single" w:color="auto" w:sz="4" w:space="0"/>
-        <w:insideH w:val="single" w:color="auto" w:sz="4" w:space="0"/>
-        <w:insideV w:val="single" w:color="auto" w:sz="4" w:space="0"/>
+        <w:top w:val="single" w:sz="4" w:space="0" w:color="auto"/>
+        <w:left w:val="single" w:sz="4" w:space="0" w:color="auto"/>
+        <w:bottom w:val="single" w:sz="4" w:space="0" w:color="auto"/>
+        <w:right w:val="single" w:sz="4" w:space="0" w:color="auto"/>
+        <w:insideH w:val="single" w:sz="4" w:space="0" w:color="auto"/>
+        <w:insideV w:val="single" w:sz="4" w:space="0" w:color="auto"/>
       </w:tblBorders>
     </w:tblPr>
   </w:style>
-  <w:style w:type="character" w:styleId="UnresolvedMention1" w:customStyle="1">
+  <w:style w:type="character" w:customStyle="1" w:styleId="UnresolvedMention1">
     <w:name w:val="Unresolved Mention1"/>
     <w:basedOn w:val="DefaultParagraphFont"/>
     <w:uiPriority w:val="99"/>
@@ -7301,7 +7192,7 @@
     <w:qFormat/>
     <w:rsid w:val="009E02BF"/>
   </w:style>
-  <w:style w:type="character" w:styleId="BodyTextChar" w:customStyle="1">
+  <w:style w:type="character" w:customStyle="1" w:styleId="BodyTextChar">
     <w:name w:val="Body Text Char"/>
     <w:basedOn w:val="DefaultParagraphFont"/>
     <w:link w:val="BodyText"/>

</xml_diff>